<commit_message>
Update report 1 Duy
</commit_message>
<xml_diff>
--- a/Document/Report/Report 01/Duy/Report 01.docx
+++ b/Document/Report/Report 01/Duy/Report 01.docx
@@ -5,15 +5,22 @@
     <w:p>
       <w:pPr>
         <w:pStyle w:val="Heading1"/>
-      </w:pPr>
-      <w:r>
-        <w:rPr>
+        <w:rPr>
+          <w:rFonts w:ascii="Times New Roman" w:hAnsi="Times New Roman" w:cs="Times New Roman"/>
+          <w:sz w:val="24"/>
+          <w:szCs w:val="24"/>
+        </w:rPr>
+      </w:pPr>
+      <w:r>
+        <w:rPr>
+          <w:rFonts w:ascii="Times New Roman" w:hAnsi="Times New Roman" w:cs="Times New Roman"/>
           <w:i/>
           <w:noProof/>
-          <w:sz w:val="22"/>
+          <w:sz w:val="24"/>
+          <w:szCs w:val="24"/>
         </w:rPr>
         <w:drawing>
-          <wp:inline distT="0" distB="0" distL="0" distR="0">
+          <wp:inline distT="0" distB="0" distL="0" distR="0" wp14:anchorId="267B834D" wp14:editId="6B68E349">
             <wp:extent cx="2520315" cy="699770"/>
             <wp:effectExtent l="0" t="0" r="0" b="5080"/>
             <wp:docPr id="1" name="Picture 1" descr="2"/>
@@ -65,18 +72,29 @@
     <w:p>
       <w:pPr>
         <w:rPr>
+          <w:rFonts w:ascii="Times New Roman" w:hAnsi="Times New Roman" w:cs="Times New Roman"/>
           <w:b/>
-          <w:sz w:val="30"/>
-          <w:szCs w:val="28"/>
-        </w:rPr>
-      </w:pPr>
-    </w:p>
-    <w:p>
-      <w:r>
-        <w:rPr>
+          <w:sz w:val="24"/>
+          <w:szCs w:val="24"/>
+        </w:rPr>
+      </w:pPr>
+    </w:p>
+    <w:p>
+      <w:pPr>
+        <w:rPr>
+          <w:rFonts w:ascii="Times New Roman" w:hAnsi="Times New Roman" w:cs="Times New Roman"/>
+          <w:sz w:val="24"/>
+          <w:szCs w:val="24"/>
+        </w:rPr>
+      </w:pPr>
+      <w:bookmarkStart w:id="0" w:name="_GoBack"/>
+      <w:bookmarkEnd w:id="0"/>
+      <w:r>
+        <w:rPr>
+          <w:rFonts w:ascii="Times New Roman" w:hAnsi="Times New Roman" w:cs="Times New Roman"/>
           <w:b/>
-          <w:sz w:val="30"/>
-          <w:szCs w:val="28"/>
+          <w:sz w:val="24"/>
+          <w:szCs w:val="24"/>
         </w:rPr>
         <w:t>CAPSTONE PROJECT</w:t>
       </w:r>
@@ -84,398 +102,1610 @@
     <w:p>
       <w:pPr>
         <w:pStyle w:val="Heading1"/>
-      </w:pPr>
-      <w:r>
+        <w:rPr>
+          <w:rFonts w:ascii="Times New Roman" w:hAnsi="Times New Roman" w:cs="Times New Roman"/>
+          <w:sz w:val="24"/>
+          <w:szCs w:val="24"/>
+        </w:rPr>
+      </w:pPr>
+      <w:r>
+        <w:rPr>
+          <w:rFonts w:ascii="Times New Roman" w:hAnsi="Times New Roman" w:cs="Times New Roman"/>
+          <w:sz w:val="24"/>
+          <w:szCs w:val="24"/>
+        </w:rPr>
         <w:t>Software Management System</w:t>
       </w:r>
     </w:p>
-    <w:p/>
-    <w:p>
+    <w:p>
+      <w:pPr>
+        <w:rPr>
+          <w:rFonts w:ascii="Times New Roman" w:hAnsi="Times New Roman" w:cs="Times New Roman"/>
+          <w:sz w:val="24"/>
+          <w:szCs w:val="24"/>
+        </w:rPr>
+      </w:pPr>
+    </w:p>
+    <w:p>
+      <w:pPr>
+        <w:rPr>
+          <w:rFonts w:ascii="Times New Roman" w:hAnsi="Times New Roman" w:cs="Times New Roman"/>
+          <w:sz w:val="24"/>
+          <w:szCs w:val="24"/>
+        </w:rPr>
+      </w:pPr>
       <w:proofErr w:type="spellStart"/>
       <w:r>
+        <w:rPr>
+          <w:rFonts w:ascii="Times New Roman" w:hAnsi="Times New Roman" w:cs="Times New Roman"/>
+          <w:sz w:val="24"/>
+          <w:szCs w:val="24"/>
+        </w:rPr>
         <w:t>Ngô</w:t>
       </w:r>
       <w:proofErr w:type="spellEnd"/>
       <w:r>
+        <w:rPr>
+          <w:rFonts w:ascii="Times New Roman" w:hAnsi="Times New Roman" w:cs="Times New Roman"/>
+          <w:sz w:val="24"/>
+          <w:szCs w:val="24"/>
+        </w:rPr>
         <w:t xml:space="preserve"> </w:t>
       </w:r>
       <w:proofErr w:type="spellStart"/>
       <w:r>
+        <w:rPr>
+          <w:rFonts w:ascii="Times New Roman" w:hAnsi="Times New Roman" w:cs="Times New Roman"/>
+          <w:sz w:val="24"/>
+          <w:szCs w:val="24"/>
+        </w:rPr>
         <w:t>Đức</w:t>
       </w:r>
       <w:proofErr w:type="spellEnd"/>
       <w:r>
+        <w:rPr>
+          <w:rFonts w:ascii="Times New Roman" w:hAnsi="Times New Roman" w:cs="Times New Roman"/>
+          <w:sz w:val="24"/>
+          <w:szCs w:val="24"/>
+        </w:rPr>
         <w:t xml:space="preserve"> Duy</w:t>
       </w:r>
     </w:p>
     <w:p>
+      <w:pPr>
+        <w:rPr>
+          <w:rFonts w:ascii="Times New Roman" w:hAnsi="Times New Roman" w:cs="Times New Roman"/>
+          <w:sz w:val="24"/>
+          <w:szCs w:val="24"/>
+        </w:rPr>
+      </w:pPr>
       <w:proofErr w:type="spellStart"/>
       <w:r>
+        <w:rPr>
+          <w:rFonts w:ascii="Times New Roman" w:hAnsi="Times New Roman" w:cs="Times New Roman"/>
+          <w:sz w:val="24"/>
+          <w:szCs w:val="24"/>
+        </w:rPr>
         <w:t>Mạnh</w:t>
       </w:r>
       <w:proofErr w:type="spellEnd"/>
       <w:r>
+        <w:rPr>
+          <w:rFonts w:ascii="Times New Roman" w:hAnsi="Times New Roman" w:cs="Times New Roman"/>
+          <w:sz w:val="24"/>
+          <w:szCs w:val="24"/>
+        </w:rPr>
         <w:t xml:space="preserve"> </w:t>
       </w:r>
       <w:proofErr w:type="spellStart"/>
       <w:r>
+        <w:rPr>
+          <w:rFonts w:ascii="Times New Roman" w:hAnsi="Times New Roman" w:cs="Times New Roman"/>
+          <w:sz w:val="24"/>
+          <w:szCs w:val="24"/>
+        </w:rPr>
         <w:t>Hoàng</w:t>
       </w:r>
       <w:proofErr w:type="spellEnd"/>
       <w:r>
+        <w:rPr>
+          <w:rFonts w:ascii="Times New Roman" w:hAnsi="Times New Roman" w:cs="Times New Roman"/>
+          <w:sz w:val="24"/>
+          <w:szCs w:val="24"/>
+        </w:rPr>
         <w:t xml:space="preserve"> </w:t>
       </w:r>
       <w:proofErr w:type="spellStart"/>
       <w:r>
+        <w:rPr>
+          <w:rFonts w:ascii="Times New Roman" w:hAnsi="Times New Roman" w:cs="Times New Roman"/>
+          <w:sz w:val="24"/>
+          <w:szCs w:val="24"/>
+        </w:rPr>
         <w:t>Trương</w:t>
       </w:r>
       <w:proofErr w:type="spellEnd"/>
     </w:p>
     <w:p>
+      <w:pPr>
+        <w:rPr>
+          <w:rFonts w:ascii="Times New Roman" w:hAnsi="Times New Roman" w:cs="Times New Roman"/>
+          <w:sz w:val="24"/>
+          <w:szCs w:val="24"/>
+        </w:rPr>
+      </w:pPr>
       <w:proofErr w:type="spellStart"/>
       <w:r>
+        <w:rPr>
+          <w:rFonts w:ascii="Times New Roman" w:hAnsi="Times New Roman" w:cs="Times New Roman"/>
+          <w:sz w:val="24"/>
+          <w:szCs w:val="24"/>
+        </w:rPr>
         <w:t>Tô</w:t>
       </w:r>
       <w:proofErr w:type="spellEnd"/>
       <w:r>
+        <w:rPr>
+          <w:rFonts w:ascii="Times New Roman" w:hAnsi="Times New Roman" w:cs="Times New Roman"/>
+          <w:sz w:val="24"/>
+          <w:szCs w:val="24"/>
+        </w:rPr>
         <w:t xml:space="preserve"> </w:t>
       </w:r>
       <w:proofErr w:type="spellStart"/>
       <w:r>
+        <w:rPr>
+          <w:rFonts w:ascii="Times New Roman" w:hAnsi="Times New Roman" w:cs="Times New Roman"/>
+          <w:sz w:val="24"/>
+          <w:szCs w:val="24"/>
+        </w:rPr>
         <w:t>Công</w:t>
       </w:r>
       <w:proofErr w:type="spellEnd"/>
       <w:r>
+        <w:rPr>
+          <w:rFonts w:ascii="Times New Roman" w:hAnsi="Times New Roman" w:cs="Times New Roman"/>
+          <w:sz w:val="24"/>
+          <w:szCs w:val="24"/>
+        </w:rPr>
         <w:t xml:space="preserve"> Thanh </w:t>
       </w:r>
       <w:proofErr w:type="spellStart"/>
       <w:r>
+        <w:rPr>
+          <w:rFonts w:ascii="Times New Roman" w:hAnsi="Times New Roman" w:cs="Times New Roman"/>
+          <w:sz w:val="24"/>
+          <w:szCs w:val="24"/>
+        </w:rPr>
         <w:t>Hải</w:t>
       </w:r>
       <w:proofErr w:type="spellEnd"/>
     </w:p>
     <w:p>
+      <w:pPr>
+        <w:rPr>
+          <w:rFonts w:ascii="Times New Roman" w:hAnsi="Times New Roman" w:cs="Times New Roman"/>
+          <w:sz w:val="24"/>
+          <w:szCs w:val="24"/>
+        </w:rPr>
+      </w:pPr>
       <w:proofErr w:type="spellStart"/>
       <w:r>
+        <w:rPr>
+          <w:rFonts w:ascii="Times New Roman" w:hAnsi="Times New Roman" w:cs="Times New Roman"/>
+          <w:sz w:val="24"/>
+          <w:szCs w:val="24"/>
+        </w:rPr>
         <w:t>Phạm</w:t>
       </w:r>
       <w:proofErr w:type="spellEnd"/>
       <w:r>
+        <w:rPr>
+          <w:rFonts w:ascii="Times New Roman" w:hAnsi="Times New Roman" w:cs="Times New Roman"/>
+          <w:sz w:val="24"/>
+          <w:szCs w:val="24"/>
+        </w:rPr>
         <w:t xml:space="preserve"> </w:t>
       </w:r>
       <w:proofErr w:type="spellStart"/>
       <w:r>
+        <w:rPr>
+          <w:rFonts w:ascii="Times New Roman" w:hAnsi="Times New Roman" w:cs="Times New Roman"/>
+          <w:sz w:val="24"/>
+          <w:szCs w:val="24"/>
+        </w:rPr>
         <w:t>Nguyễn</w:t>
       </w:r>
       <w:proofErr w:type="spellEnd"/>
       <w:r>
+        <w:rPr>
+          <w:rFonts w:ascii="Times New Roman" w:hAnsi="Times New Roman" w:cs="Times New Roman"/>
+          <w:sz w:val="24"/>
+          <w:szCs w:val="24"/>
+        </w:rPr>
         <w:t xml:space="preserve"> </w:t>
       </w:r>
       <w:proofErr w:type="spellStart"/>
       <w:r>
+        <w:rPr>
+          <w:rFonts w:ascii="Times New Roman" w:hAnsi="Times New Roman" w:cs="Times New Roman"/>
+          <w:sz w:val="24"/>
+          <w:szCs w:val="24"/>
+        </w:rPr>
         <w:t>Trường</w:t>
       </w:r>
       <w:proofErr w:type="spellEnd"/>
       <w:r>
+        <w:rPr>
+          <w:rFonts w:ascii="Times New Roman" w:hAnsi="Times New Roman" w:cs="Times New Roman"/>
+          <w:sz w:val="24"/>
+          <w:szCs w:val="24"/>
+        </w:rPr>
         <w:t xml:space="preserve"> </w:t>
       </w:r>
       <w:proofErr w:type="spellStart"/>
       <w:r>
+        <w:rPr>
+          <w:rFonts w:ascii="Times New Roman" w:hAnsi="Times New Roman" w:cs="Times New Roman"/>
+          <w:sz w:val="24"/>
+          <w:szCs w:val="24"/>
+        </w:rPr>
         <w:t>Giang</w:t>
       </w:r>
       <w:proofErr w:type="spellEnd"/>
     </w:p>
-    <w:p/>
-    <w:p>
-      <w:r>
+    <w:p>
+      <w:pPr>
+        <w:rPr>
+          <w:rFonts w:ascii="Times New Roman" w:hAnsi="Times New Roman" w:cs="Times New Roman"/>
+          <w:sz w:val="24"/>
+          <w:szCs w:val="24"/>
+        </w:rPr>
+      </w:pPr>
+    </w:p>
+    <w:p>
+      <w:pPr>
+        <w:rPr>
+          <w:rFonts w:ascii="Times New Roman" w:hAnsi="Times New Roman" w:cs="Times New Roman"/>
+          <w:sz w:val="24"/>
+          <w:szCs w:val="24"/>
+        </w:rPr>
+      </w:pPr>
+      <w:r>
+        <w:rPr>
+          <w:rFonts w:ascii="Times New Roman" w:hAnsi="Times New Roman" w:cs="Times New Roman"/>
+          <w:sz w:val="24"/>
+          <w:szCs w:val="24"/>
+        </w:rPr>
         <w:t xml:space="preserve">Supervised by </w:t>
       </w:r>
       <w:proofErr w:type="spellStart"/>
       <w:r>
+        <w:rPr>
+          <w:rFonts w:ascii="Times New Roman" w:hAnsi="Times New Roman" w:cs="Times New Roman"/>
+          <w:sz w:val="24"/>
+          <w:szCs w:val="24"/>
+        </w:rPr>
         <w:t>Lê</w:t>
       </w:r>
       <w:proofErr w:type="spellEnd"/>
       <w:r>
+        <w:rPr>
+          <w:rFonts w:ascii="Times New Roman" w:hAnsi="Times New Roman" w:cs="Times New Roman"/>
+          <w:sz w:val="24"/>
+          <w:szCs w:val="24"/>
+        </w:rPr>
         <w:t xml:space="preserve"> </w:t>
       </w:r>
       <w:proofErr w:type="spellStart"/>
       <w:r>
+        <w:rPr>
+          <w:rFonts w:ascii="Times New Roman" w:hAnsi="Times New Roman" w:cs="Times New Roman"/>
+          <w:sz w:val="24"/>
+          <w:szCs w:val="24"/>
+        </w:rPr>
         <w:t>Ngọc</w:t>
       </w:r>
       <w:proofErr w:type="spellEnd"/>
       <w:r>
+        <w:rPr>
+          <w:rFonts w:ascii="Times New Roman" w:hAnsi="Times New Roman" w:cs="Times New Roman"/>
+          <w:sz w:val="24"/>
+          <w:szCs w:val="24"/>
+        </w:rPr>
         <w:t xml:space="preserve"> </w:t>
       </w:r>
       <w:proofErr w:type="spellStart"/>
       <w:r>
+        <w:rPr>
+          <w:rFonts w:ascii="Times New Roman" w:hAnsi="Times New Roman" w:cs="Times New Roman"/>
+          <w:sz w:val="24"/>
+          <w:szCs w:val="24"/>
+        </w:rPr>
         <w:t>Thạch</w:t>
       </w:r>
       <w:proofErr w:type="spellEnd"/>
     </w:p>
-    <w:p/>
+    <w:p>
+      <w:pPr>
+        <w:rPr>
+          <w:rFonts w:ascii="Times New Roman" w:hAnsi="Times New Roman" w:cs="Times New Roman"/>
+          <w:sz w:val="24"/>
+          <w:szCs w:val="24"/>
+        </w:rPr>
+      </w:pPr>
+    </w:p>
     <w:p>
       <w:pPr>
         <w:pStyle w:val="ListParagraph"/>
         <w:ind w:left="1080"/>
-      </w:pPr>
-      <w:r>
+        <w:rPr>
+          <w:rFonts w:ascii="Times New Roman" w:hAnsi="Times New Roman" w:cs="Times New Roman"/>
+          <w:sz w:val="24"/>
+          <w:szCs w:val="24"/>
+        </w:rPr>
+      </w:pPr>
+      <w:r>
+        <w:rPr>
+          <w:rFonts w:ascii="Times New Roman" w:hAnsi="Times New Roman" w:cs="Times New Roman"/>
+          <w:sz w:val="24"/>
+          <w:szCs w:val="24"/>
+        </w:rPr>
         <w:t xml:space="preserve">Ho Chi Minh City, May 2012 </w:t>
       </w:r>
     </w:p>
     <w:p>
       <w:pPr>
         <w:pStyle w:val="Heading1"/>
-      </w:pPr>
-      <w:r>
+        <w:rPr>
+          <w:rFonts w:ascii="Times New Roman" w:hAnsi="Times New Roman" w:cs="Times New Roman"/>
+          <w:sz w:val="24"/>
+          <w:szCs w:val="24"/>
+        </w:rPr>
+      </w:pPr>
+      <w:r>
+        <w:rPr>
+          <w:rFonts w:ascii="Times New Roman" w:hAnsi="Times New Roman" w:cs="Times New Roman"/>
+          <w:sz w:val="24"/>
+          <w:szCs w:val="24"/>
+        </w:rPr>
         <w:t xml:space="preserve">Overview </w:t>
       </w:r>
       <w:r>
+        <w:rPr>
+          <w:rFonts w:ascii="Times New Roman" w:hAnsi="Times New Roman" w:cs="Times New Roman"/>
+          <w:sz w:val="24"/>
+          <w:szCs w:val="24"/>
+        </w:rPr>
         <w:tab/>
       </w:r>
     </w:p>
     <w:p>
-      <w:bookmarkStart w:id="0" w:name="_GoBack"/>
-      <w:bookmarkEnd w:id="0"/>
-      <w:r>
-        <w:t xml:space="preserve">In Vietnam, online tutoring has become a popular trend for foreign language study. But </w:t>
-      </w:r>
-    </w:p>
-    <w:p>
+      <w:pPr>
+        <w:pStyle w:val="Heading1"/>
+        <w:rPr>
+          <w:rFonts w:ascii="Times New Roman" w:hAnsi="Times New Roman" w:cs="Times New Roman"/>
+          <w:color w:val="000000" w:themeColor="text1"/>
+          <w:sz w:val="24"/>
+          <w:szCs w:val="24"/>
+        </w:rPr>
+      </w:pPr>
+      <w:r>
+        <w:rPr>
+          <w:rStyle w:val="Strong"/>
+          <w:rFonts w:ascii="Times New Roman" w:hAnsi="Times New Roman" w:cs="Times New Roman"/>
+          <w:bCs/>
+          <w:color w:val="000000" w:themeColor="text1"/>
+          <w:sz w:val="24"/>
+          <w:szCs w:val="24"/>
+        </w:rPr>
+        <w:t xml:space="preserve">Project Management is of fast growing importance to </w:t>
+      </w:r>
+      <w:r>
+        <w:rPr>
+          <w:rStyle w:val="Strong"/>
+          <w:rFonts w:ascii="Times New Roman" w:hAnsi="Times New Roman" w:cs="Times New Roman"/>
+          <w:bCs/>
+          <w:color w:val="000000" w:themeColor="text1"/>
+          <w:sz w:val="24"/>
+          <w:szCs w:val="24"/>
+        </w:rPr>
+        <w:t>organizations</w:t>
+      </w:r>
+      <w:r>
+        <w:rPr>
+          <w:rStyle w:val="Strong"/>
+          <w:rFonts w:ascii="Times New Roman" w:hAnsi="Times New Roman" w:cs="Times New Roman"/>
+          <w:bCs/>
+          <w:color w:val="000000" w:themeColor="text1"/>
+          <w:sz w:val="24"/>
+          <w:szCs w:val="24"/>
+        </w:rPr>
+        <w:t xml:space="preserve"> because it deals effectively with the management of change. Both contemporary and project-based </w:t>
+      </w:r>
+      <w:r>
+        <w:rPr>
+          <w:rStyle w:val="Strong"/>
+          <w:rFonts w:ascii="Times New Roman" w:hAnsi="Times New Roman" w:cs="Times New Roman"/>
+          <w:bCs/>
+          <w:color w:val="000000" w:themeColor="text1"/>
+          <w:sz w:val="24"/>
+          <w:szCs w:val="24"/>
+        </w:rPr>
+        <w:t>organizations</w:t>
+      </w:r>
+      <w:r>
+        <w:rPr>
+          <w:rStyle w:val="Strong"/>
+          <w:rFonts w:ascii="Times New Roman" w:hAnsi="Times New Roman" w:cs="Times New Roman"/>
+          <w:bCs/>
+          <w:color w:val="000000" w:themeColor="text1"/>
+          <w:sz w:val="24"/>
+          <w:szCs w:val="24"/>
+        </w:rPr>
+        <w:t xml:space="preserve"> are beginning to </w:t>
+      </w:r>
+      <w:r>
+        <w:rPr>
+          <w:rStyle w:val="Strong"/>
+          <w:rFonts w:ascii="Times New Roman" w:hAnsi="Times New Roman" w:cs="Times New Roman"/>
+          <w:bCs/>
+          <w:color w:val="000000" w:themeColor="text1"/>
+          <w:sz w:val="24"/>
+          <w:szCs w:val="24"/>
+        </w:rPr>
+        <w:t>realize</w:t>
+      </w:r>
+      <w:r>
+        <w:rPr>
+          <w:rStyle w:val="Strong"/>
+          <w:rFonts w:ascii="Times New Roman" w:hAnsi="Times New Roman" w:cs="Times New Roman"/>
+          <w:bCs/>
+          <w:color w:val="000000" w:themeColor="text1"/>
+          <w:sz w:val="24"/>
+          <w:szCs w:val="24"/>
+        </w:rPr>
+        <w:t xml:space="preserve"> that the traditional form of management cannot deal with the dynamics and resulting chaos of the modern economic, social and business environment</w:t>
+      </w:r>
+      <w:r>
+        <w:rPr>
+          <w:rFonts w:ascii="Times New Roman" w:hAnsi="Times New Roman" w:cs="Times New Roman"/>
+          <w:color w:val="000000" w:themeColor="text1"/>
+          <w:sz w:val="24"/>
+          <w:szCs w:val="24"/>
+        </w:rPr>
+        <w:t xml:space="preserve">. </w:t>
+      </w:r>
+    </w:p>
+    <w:p>
+      <w:pPr>
+        <w:rPr>
+          <w:rFonts w:ascii="Times New Roman" w:hAnsi="Times New Roman" w:cs="Times New Roman"/>
+          <w:color w:val="000000" w:themeColor="text1"/>
+          <w:sz w:val="24"/>
+          <w:szCs w:val="24"/>
+        </w:rPr>
+      </w:pPr>
+      <w:r>
+        <w:rPr>
+          <w:rFonts w:ascii="Times New Roman" w:hAnsi="Times New Roman" w:cs="Times New Roman"/>
+          <w:color w:val="000000" w:themeColor="text1"/>
+          <w:sz w:val="24"/>
+          <w:szCs w:val="24"/>
+        </w:rPr>
+        <w:br/>
+      </w:r>
+      <w:r>
+        <w:rPr>
+          <w:rFonts w:ascii="Times New Roman" w:hAnsi="Times New Roman" w:cs="Times New Roman"/>
+          <w:color w:val="000000" w:themeColor="text1"/>
+          <w:sz w:val="24"/>
+          <w:szCs w:val="24"/>
+        </w:rPr>
+        <w:t>In the</w:t>
+      </w:r>
+      <w:r>
+        <w:rPr>
+          <w:rFonts w:ascii="Times New Roman" w:hAnsi="Times New Roman" w:cs="Times New Roman"/>
+          <w:color w:val="000000" w:themeColor="text1"/>
+          <w:sz w:val="24"/>
+          <w:szCs w:val="24"/>
+        </w:rPr>
+        <w:t xml:space="preserve"> future</w:t>
+      </w:r>
+      <w:r>
+        <w:rPr>
+          <w:rFonts w:ascii="Times New Roman" w:hAnsi="Times New Roman" w:cs="Times New Roman"/>
+          <w:color w:val="000000" w:themeColor="text1"/>
+          <w:sz w:val="24"/>
+          <w:szCs w:val="24"/>
+        </w:rPr>
+        <w:t>,</w:t>
+      </w:r>
+      <w:r>
+        <w:rPr>
+          <w:rFonts w:ascii="Times New Roman" w:hAnsi="Times New Roman" w:cs="Times New Roman"/>
+          <w:color w:val="000000" w:themeColor="text1"/>
+          <w:sz w:val="24"/>
+          <w:szCs w:val="24"/>
+        </w:rPr>
+        <w:t xml:space="preserve"> industries could very well depend on how quickly the procedures and systems of project management are adopted. The approaches and techniques that are used in the project management process are of interest to all those who wish to be more certain about achieving predetermined targets.</w:t>
+      </w:r>
+    </w:p>
+    <w:p>
+      <w:pPr>
+        <w:pStyle w:val="Heading1"/>
+        <w:rPr>
+          <w:rFonts w:ascii="Times New Roman" w:hAnsi="Times New Roman" w:cs="Times New Roman"/>
+          <w:sz w:val="24"/>
+          <w:szCs w:val="24"/>
+        </w:rPr>
+      </w:pPr>
+      <w:r>
+        <w:rPr>
+          <w:rFonts w:ascii="Times New Roman" w:hAnsi="Times New Roman" w:cs="Times New Roman"/>
+          <w:sz w:val="24"/>
+          <w:szCs w:val="24"/>
+        </w:rPr>
+        <w:lastRenderedPageBreak/>
+        <w:t xml:space="preserve">Scope </w:t>
+      </w:r>
+    </w:p>
+    <w:p>
+      <w:pPr>
+        <w:rPr>
+          <w:rFonts w:ascii="Times New Roman" w:hAnsi="Times New Roman" w:cs="Times New Roman"/>
+          <w:sz w:val="24"/>
+          <w:szCs w:val="24"/>
+        </w:rPr>
+      </w:pPr>
+      <w:r>
+        <w:rPr>
+          <w:rFonts w:ascii="Times New Roman" w:hAnsi="Times New Roman" w:cs="Times New Roman"/>
+          <w:sz w:val="24"/>
+          <w:szCs w:val="24"/>
+        </w:rPr>
+        <w:br/>
+      </w:r>
+      <w:r>
+        <w:rPr>
+          <w:rFonts w:ascii="Times New Roman" w:hAnsi="Times New Roman" w:cs="Times New Roman"/>
+          <w:sz w:val="24"/>
+          <w:szCs w:val="24"/>
+        </w:rPr>
+        <w:t>This project aims to create an online software project management system</w:t>
+      </w:r>
+      <w:r>
+        <w:rPr>
+          <w:rFonts w:ascii="Times New Roman" w:hAnsi="Times New Roman" w:cs="Times New Roman"/>
+          <w:sz w:val="24"/>
+          <w:szCs w:val="24"/>
+        </w:rPr>
+        <w:t>. With friendly interface, powerful tool, OOPMS provides good service for numerous kinds of managers from small to big projects.</w:t>
+      </w:r>
+    </w:p>
+    <w:p>
+      <w:pPr>
+        <w:pStyle w:val="Heading1"/>
+        <w:rPr>
+          <w:rFonts w:ascii="Times New Roman" w:hAnsi="Times New Roman" w:cs="Times New Roman"/>
+          <w:sz w:val="24"/>
+          <w:szCs w:val="24"/>
+        </w:rPr>
+      </w:pPr>
+      <w:r>
+        <w:rPr>
+          <w:rFonts w:ascii="Times New Roman" w:hAnsi="Times New Roman" w:cs="Times New Roman"/>
+          <w:sz w:val="24"/>
+          <w:szCs w:val="24"/>
+        </w:rPr>
+        <w:t xml:space="preserve"> Project Title</w:t>
+      </w:r>
+    </w:p>
+    <w:p>
+      <w:pPr>
+        <w:rPr>
+          <w:rFonts w:ascii="Times New Roman" w:hAnsi="Times New Roman" w:cs="Times New Roman"/>
+          <w:sz w:val="24"/>
+          <w:szCs w:val="24"/>
+        </w:rPr>
+      </w:pPr>
+      <w:r>
+        <w:rPr>
+          <w:rFonts w:ascii="Times New Roman" w:hAnsi="Times New Roman" w:cs="Times New Roman"/>
+          <w:sz w:val="24"/>
+          <w:szCs w:val="24"/>
+        </w:rPr>
+        <w:br/>
+      </w:r>
+      <w:r>
+        <w:rPr>
+          <w:rFonts w:ascii="Times New Roman" w:hAnsi="Times New Roman" w:cs="Times New Roman"/>
+          <w:sz w:val="24"/>
+          <w:szCs w:val="24"/>
+        </w:rPr>
+        <w:t xml:space="preserve">Project Full name: </w:t>
+      </w:r>
+      <w:r>
+        <w:rPr>
+          <w:rFonts w:ascii="Times New Roman" w:hAnsi="Times New Roman" w:cs="Times New Roman"/>
+          <w:sz w:val="24"/>
+          <w:szCs w:val="24"/>
+        </w:rPr>
+        <w:t xml:space="preserve">Online Project Management Suite on Portal </w:t>
+      </w:r>
+      <w:r>
+        <w:rPr>
+          <w:rFonts w:ascii="Times New Roman" w:hAnsi="Times New Roman" w:cs="Times New Roman"/>
+          <w:sz w:val="24"/>
+          <w:szCs w:val="24"/>
+        </w:rPr>
+        <w:t>F</w:t>
+      </w:r>
+      <w:r>
+        <w:rPr>
+          <w:rFonts w:ascii="Times New Roman" w:hAnsi="Times New Roman" w:cs="Times New Roman"/>
+          <w:sz w:val="24"/>
+          <w:szCs w:val="24"/>
+        </w:rPr>
+        <w:t>ramework</w:t>
+      </w:r>
+    </w:p>
+    <w:p>
+      <w:pPr>
+        <w:rPr>
+          <w:rFonts w:ascii="Times New Roman" w:hAnsi="Times New Roman" w:cs="Times New Roman"/>
+          <w:sz w:val="24"/>
+          <w:szCs w:val="24"/>
+        </w:rPr>
+      </w:pPr>
+      <w:r>
+        <w:rPr>
+          <w:rFonts w:ascii="Times New Roman" w:hAnsi="Times New Roman" w:cs="Times New Roman"/>
+          <w:sz w:val="24"/>
+          <w:szCs w:val="24"/>
+        </w:rPr>
+        <w:t xml:space="preserve">Project code: </w:t>
+      </w:r>
+      <w:r>
+        <w:rPr>
+          <w:rFonts w:ascii="Times New Roman" w:hAnsi="Times New Roman" w:cs="Times New Roman"/>
+          <w:sz w:val="24"/>
+          <w:szCs w:val="24"/>
+        </w:rPr>
+        <w:t>PMS</w:t>
+      </w:r>
+      <w:r>
+        <w:rPr>
+          <w:rFonts w:ascii="Times New Roman" w:hAnsi="Times New Roman" w:cs="Times New Roman"/>
+          <w:sz w:val="24"/>
+          <w:szCs w:val="24"/>
+        </w:rPr>
+        <w:t xml:space="preserve"> </w:t>
+      </w:r>
+    </w:p>
+    <w:p>
+      <w:pPr>
+        <w:rPr>
+          <w:rFonts w:ascii="Times New Roman" w:hAnsi="Times New Roman" w:cs="Times New Roman"/>
+          <w:sz w:val="24"/>
+          <w:szCs w:val="24"/>
+        </w:rPr>
+      </w:pPr>
+      <w:r>
+        <w:rPr>
+          <w:rFonts w:ascii="Times New Roman" w:hAnsi="Times New Roman" w:cs="Times New Roman"/>
+          <w:sz w:val="24"/>
+          <w:szCs w:val="24"/>
+        </w:rPr>
+        <w:t>Software name:</w:t>
+      </w:r>
+      <w:r>
+        <w:rPr>
+          <w:rFonts w:ascii="Times New Roman" w:hAnsi="Times New Roman" w:cs="Times New Roman"/>
+          <w:sz w:val="24"/>
+          <w:szCs w:val="24"/>
+        </w:rPr>
+        <w:t xml:space="preserve"> OOPMS</w:t>
+      </w:r>
+      <w:r>
+        <w:rPr>
+          <w:rFonts w:ascii="Times New Roman" w:hAnsi="Times New Roman" w:cs="Times New Roman"/>
+          <w:sz w:val="24"/>
+          <w:szCs w:val="24"/>
+        </w:rPr>
+        <w:t xml:space="preserve"> </w:t>
+      </w:r>
+      <w:r>
+        <w:rPr>
+          <w:rFonts w:ascii="Times New Roman" w:hAnsi="Times New Roman" w:cs="Times New Roman"/>
+          <w:sz w:val="24"/>
+          <w:szCs w:val="24"/>
+        </w:rPr>
+        <w:tab/>
+      </w:r>
+    </w:p>
+    <w:p>
+      <w:pPr>
+        <w:pStyle w:val="Heading1"/>
+        <w:rPr>
+          <w:rFonts w:ascii="Times New Roman" w:hAnsi="Times New Roman" w:cs="Times New Roman"/>
+          <w:sz w:val="24"/>
+          <w:szCs w:val="24"/>
+        </w:rPr>
+      </w:pPr>
+      <w:r>
+        <w:rPr>
+          <w:rFonts w:ascii="Times New Roman" w:hAnsi="Times New Roman" w:cs="Times New Roman"/>
+          <w:sz w:val="24"/>
+          <w:szCs w:val="24"/>
+        </w:rPr>
+        <w:t>Project start date/finish date</w:t>
+      </w:r>
+      <w:r>
+        <w:rPr>
+          <w:rFonts w:ascii="Times New Roman" w:hAnsi="Times New Roman" w:cs="Times New Roman"/>
+          <w:sz w:val="24"/>
+          <w:szCs w:val="24"/>
+        </w:rPr>
+        <w:tab/>
+      </w:r>
+    </w:p>
+    <w:p>
+      <w:pPr>
+        <w:rPr>
+          <w:rFonts w:ascii="Times New Roman" w:hAnsi="Times New Roman" w:cs="Times New Roman"/>
+          <w:sz w:val="24"/>
+          <w:szCs w:val="24"/>
+        </w:rPr>
+      </w:pPr>
+      <w:r>
+        <w:rPr>
+          <w:rFonts w:ascii="Times New Roman" w:hAnsi="Times New Roman" w:cs="Times New Roman"/>
+          <w:bCs/>
+          <w:sz w:val="24"/>
+          <w:szCs w:val="24"/>
+        </w:rPr>
+        <w:br/>
+      </w:r>
+      <w:r>
+        <w:rPr>
+          <w:rFonts w:ascii="Times New Roman" w:hAnsi="Times New Roman" w:cs="Times New Roman"/>
+          <w:bCs/>
+          <w:sz w:val="24"/>
+          <w:szCs w:val="24"/>
+        </w:rPr>
+        <w:t xml:space="preserve">From </w:t>
+      </w:r>
+      <w:r>
+        <w:rPr>
+          <w:rFonts w:ascii="Times New Roman" w:hAnsi="Times New Roman" w:cs="Times New Roman"/>
+          <w:bCs/>
+          <w:sz w:val="24"/>
+          <w:szCs w:val="24"/>
+        </w:rPr>
+        <w:t>May</w:t>
+      </w:r>
+      <w:r>
+        <w:rPr>
+          <w:rFonts w:ascii="Times New Roman" w:hAnsi="Times New Roman" w:cs="Times New Roman"/>
+          <w:bCs/>
+          <w:sz w:val="24"/>
+          <w:szCs w:val="24"/>
+        </w:rPr>
+        <w:t>-0</w:t>
+      </w:r>
+      <w:r>
+        <w:rPr>
+          <w:rFonts w:ascii="Times New Roman" w:hAnsi="Times New Roman" w:cs="Times New Roman"/>
+          <w:bCs/>
+          <w:sz w:val="24"/>
+          <w:szCs w:val="24"/>
+        </w:rPr>
+        <w:t>7</w:t>
+      </w:r>
+      <w:r>
+        <w:rPr>
+          <w:rFonts w:ascii="Times New Roman" w:hAnsi="Times New Roman" w:cs="Times New Roman"/>
+          <w:bCs/>
+          <w:sz w:val="24"/>
+          <w:szCs w:val="24"/>
+        </w:rPr>
+        <w:t xml:space="preserve">-2012 </w:t>
+      </w:r>
       <w:proofErr w:type="gramStart"/>
       <w:r>
-        <w:t>its</w:t>
+        <w:rPr>
+          <w:rFonts w:ascii="Times New Roman" w:hAnsi="Times New Roman" w:cs="Times New Roman"/>
+          <w:bCs/>
+          <w:sz w:val="24"/>
+          <w:szCs w:val="24"/>
+        </w:rPr>
+        <w:t>To</w:t>
       </w:r>
       <w:proofErr w:type="gramEnd"/>
       <w:r>
-        <w:t xml:space="preserve"> counterparts in mathematics and other scientific subjects is not so widespread. One </w:t>
-      </w:r>
-    </w:p>
-    <w:p>
-      <w:proofErr w:type="gramStart"/>
-      <w:r>
-        <w:t>of</w:t>
-      </w:r>
-      <w:proofErr w:type="gramEnd"/>
-      <w:r>
-        <w:t xml:space="preserve"> the main reasons is the lack of tools to prepare and deliver lessons over the network. </w:t>
-      </w:r>
-    </w:p>
-    <w:p>
-      <w:r>
-        <w:t xml:space="preserve">Additionally, the lack of digital study resources is the obstacle for mathematical remote </w:t>
-      </w:r>
-    </w:p>
-    <w:p>
-      <w:proofErr w:type="gramStart"/>
-      <w:r>
-        <w:t>teaching</w:t>
-      </w:r>
-      <w:proofErr w:type="gramEnd"/>
-      <w:r>
-        <w:t xml:space="preserve"> from further achievements. </w:t>
-      </w:r>
-    </w:p>
-    <w:p>
-      <w:r>
-        <w:t xml:space="preserve">From  these  initial  ideas,  we  decided  to  build  an  application  to  resolve  the </w:t>
-      </w:r>
-    </w:p>
-    <w:p>
-      <w:r>
-        <w:t xml:space="preserve">aforementioned  problems,  which  can  bring  Vietnam  education  to  a  new  level.  The </w:t>
-      </w:r>
-    </w:p>
-    <w:p>
-      <w:proofErr w:type="gramStart"/>
-      <w:r>
-        <w:t>principles</w:t>
-      </w:r>
-      <w:proofErr w:type="gramEnd"/>
-      <w:r>
-        <w:t xml:space="preserve"> of this project are creating a new tool for high school mathematics teachers </w:t>
-      </w:r>
-    </w:p>
-    <w:p>
-      <w:proofErr w:type="gramStart"/>
-      <w:r>
-        <w:lastRenderedPageBreak/>
-        <w:t>to</w:t>
-      </w:r>
-      <w:proofErr w:type="gramEnd"/>
-      <w:r>
-        <w:t xml:space="preserve"> prepare and deliver the geometry lessons to students with ease.  </w:t>
+        <w:rPr>
+          <w:rFonts w:ascii="Times New Roman" w:hAnsi="Times New Roman" w:cs="Times New Roman"/>
+          <w:bCs/>
+          <w:sz w:val="24"/>
+          <w:szCs w:val="24"/>
+        </w:rPr>
+        <w:t xml:space="preserve"> </w:t>
+      </w:r>
+      <w:r>
+        <w:rPr>
+          <w:rFonts w:ascii="Times New Roman" w:hAnsi="Times New Roman" w:cs="Times New Roman"/>
+          <w:bCs/>
+          <w:sz w:val="24"/>
+          <w:szCs w:val="24"/>
+        </w:rPr>
+        <w:t>Aug</w:t>
+      </w:r>
+      <w:r>
+        <w:rPr>
+          <w:rFonts w:ascii="Times New Roman" w:hAnsi="Times New Roman" w:cs="Times New Roman"/>
+          <w:bCs/>
+          <w:sz w:val="24"/>
+          <w:szCs w:val="24"/>
+        </w:rPr>
+        <w:t>-</w:t>
+      </w:r>
+      <w:r>
+        <w:rPr>
+          <w:rFonts w:ascii="Times New Roman" w:hAnsi="Times New Roman" w:cs="Times New Roman"/>
+          <w:bCs/>
+          <w:sz w:val="24"/>
+          <w:szCs w:val="24"/>
+        </w:rPr>
+        <w:t>18</w:t>
+      </w:r>
+      <w:r>
+        <w:rPr>
+          <w:rFonts w:ascii="Times New Roman" w:hAnsi="Times New Roman" w:cs="Times New Roman"/>
+          <w:bCs/>
+          <w:sz w:val="24"/>
+          <w:szCs w:val="24"/>
+        </w:rPr>
+        <w:t>-2012</w:t>
       </w:r>
     </w:p>
     <w:p>
       <w:pPr>
         <w:pStyle w:val="Heading1"/>
-      </w:pPr>
-      <w:r>
-        <w:t xml:space="preserve"> Scope </w:t>
-      </w:r>
-    </w:p>
-    <w:p>
-      <w:r>
-        <w:t>(</w:t>
+        <w:rPr>
+          <w:rFonts w:ascii="Times New Roman" w:hAnsi="Times New Roman" w:cs="Times New Roman"/>
+          <w:sz w:val="24"/>
+          <w:szCs w:val="24"/>
+        </w:rPr>
+      </w:pPr>
+      <w:r>
+        <w:rPr>
+          <w:rFonts w:ascii="Times New Roman" w:hAnsi="Times New Roman" w:cs="Times New Roman"/>
+          <w:sz w:val="24"/>
+          <w:szCs w:val="24"/>
+        </w:rPr>
+        <w:t xml:space="preserve">Team member (Role and </w:t>
       </w:r>
       <w:proofErr w:type="spellStart"/>
-      <w:proofErr w:type="gramStart"/>
-      <w:r>
-        <w:t>pham</w:t>
+      <w:r>
+        <w:rPr>
+          <w:rFonts w:ascii="Times New Roman" w:hAnsi="Times New Roman" w:cs="Times New Roman"/>
+          <w:sz w:val="24"/>
+          <w:szCs w:val="24"/>
+        </w:rPr>
+        <w:t>Reponsibility</w:t>
       </w:r>
       <w:proofErr w:type="spellEnd"/>
-      <w:proofErr w:type="gramEnd"/>
-      <w:r>
-        <w:t xml:space="preserve"> vi </w:t>
-      </w:r>
-      <w:proofErr w:type="spellStart"/>
-      <w:r>
-        <w:t>anh</w:t>
-      </w:r>
-      <w:proofErr w:type="spellEnd"/>
-      <w:r>
-        <w:t xml:space="preserve"> </w:t>
-      </w:r>
-      <w:proofErr w:type="spellStart"/>
-      <w:r>
-        <w:t>huong</w:t>
-      </w:r>
-      <w:proofErr w:type="spellEnd"/>
-      <w:r>
-        <w:t xml:space="preserve">, Quan li </w:t>
-      </w:r>
-      <w:proofErr w:type="spellStart"/>
-      <w:r>
-        <w:t>loai</w:t>
-      </w:r>
-      <w:proofErr w:type="spellEnd"/>
-      <w:r>
-        <w:t xml:space="preserve"> du an </w:t>
-      </w:r>
-      <w:proofErr w:type="spellStart"/>
-      <w:r>
-        <w:t>gi</w:t>
-      </w:r>
-      <w:proofErr w:type="spellEnd"/>
-      <w:r>
-        <w:t xml:space="preserve">, </w:t>
-      </w:r>
-      <w:proofErr w:type="spellStart"/>
-      <w:r>
-        <w:t>phuc</w:t>
-      </w:r>
-      <w:proofErr w:type="spellEnd"/>
-      <w:r>
-        <w:t xml:space="preserve"> vu </w:t>
-      </w:r>
-      <w:proofErr w:type="spellStart"/>
-      <w:r>
-        <w:t>doi</w:t>
-      </w:r>
-      <w:proofErr w:type="spellEnd"/>
-      <w:r>
-        <w:t xml:space="preserve"> </w:t>
-      </w:r>
-      <w:proofErr w:type="spellStart"/>
-      <w:r>
-        <w:t>tuong</w:t>
-      </w:r>
-      <w:proofErr w:type="spellEnd"/>
-      <w:r>
-        <w:t xml:space="preserve"> </w:t>
-      </w:r>
-      <w:proofErr w:type="spellStart"/>
-      <w:r>
-        <w:t>nao</w:t>
-      </w:r>
-      <w:proofErr w:type="spellEnd"/>
-      <w:r>
-        <w:t xml:space="preserve">, </w:t>
-      </w:r>
-      <w:proofErr w:type="spellStart"/>
-      <w:r>
-        <w:t>gioi</w:t>
-      </w:r>
-      <w:proofErr w:type="spellEnd"/>
-      <w:r>
-        <w:t xml:space="preserve">' </w:t>
-      </w:r>
-      <w:proofErr w:type="spellStart"/>
-      <w:r>
-        <w:t>han</w:t>
-      </w:r>
-      <w:proofErr w:type="spellEnd"/>
-      <w:r>
-        <w:t xml:space="preserve"> </w:t>
-      </w:r>
-      <w:proofErr w:type="spellStart"/>
-      <w:r>
-        <w:t>cua</w:t>
-      </w:r>
-      <w:proofErr w:type="spellEnd"/>
-      <w:r>
-        <w:t xml:space="preserve"> </w:t>
-      </w:r>
-      <w:proofErr w:type="spellStart"/>
-      <w:r>
-        <w:t>chua</w:t>
-      </w:r>
-      <w:proofErr w:type="spellEnd"/>
-      <w:r>
-        <w:t xml:space="preserve"> </w:t>
-      </w:r>
-      <w:proofErr w:type="spellStart"/>
-      <w:r>
-        <w:t>nang</w:t>
-      </w:r>
-      <w:proofErr w:type="spellEnd"/>
-      <w:r>
+      <w:r>
+        <w:rPr>
+          <w:rFonts w:ascii="Times New Roman" w:hAnsi="Times New Roman" w:cs="Times New Roman"/>
+          <w:sz w:val="24"/>
+          <w:szCs w:val="24"/>
+        </w:rPr>
         <w:t>)</w:t>
       </w:r>
       <w:r>
+        <w:rPr>
+          <w:rFonts w:ascii="Times New Roman" w:hAnsi="Times New Roman" w:cs="Times New Roman"/>
+          <w:sz w:val="24"/>
+          <w:szCs w:val="24"/>
+        </w:rPr>
         <w:tab/>
       </w:r>
+      <w:r>
+        <w:rPr>
+          <w:rFonts w:ascii="Times New Roman" w:hAnsi="Times New Roman" w:cs="Times New Roman"/>
+          <w:sz w:val="24"/>
+          <w:szCs w:val="24"/>
+        </w:rPr>
+        <w:br/>
+      </w:r>
+    </w:p>
+    <w:tbl>
+      <w:tblPr>
+        <w:tblStyle w:val="TableGrid"/>
+        <w:tblW w:w="0" w:type="auto"/>
+        <w:tblLook w:val="04A0" w:firstRow="1" w:lastRow="0" w:firstColumn="1" w:lastColumn="0" w:noHBand="0" w:noVBand="1"/>
+      </w:tblPr>
+      <w:tblGrid>
+        <w:gridCol w:w="3192"/>
+        <w:gridCol w:w="3192"/>
+        <w:gridCol w:w="3192"/>
+      </w:tblGrid>
+      <w:tr>
+        <w:tc>
+          <w:tcPr>
+            <w:tcW w:w="3192" w:type="dxa"/>
+          </w:tcPr>
+          <w:p>
+            <w:pPr>
+              <w:rPr>
+                <w:rFonts w:ascii="Times New Roman" w:hAnsi="Times New Roman" w:cs="Times New Roman"/>
+                <w:sz w:val="24"/>
+                <w:szCs w:val="24"/>
+              </w:rPr>
+            </w:pPr>
+            <w:r>
+              <w:rPr>
+                <w:rFonts w:ascii="Times New Roman" w:hAnsi="Times New Roman" w:cs="Times New Roman"/>
+                <w:sz w:val="24"/>
+                <w:szCs w:val="24"/>
+              </w:rPr>
+              <w:t>Name</w:t>
+            </w:r>
+          </w:p>
+        </w:tc>
+        <w:tc>
+          <w:tcPr>
+            <w:tcW w:w="3192" w:type="dxa"/>
+          </w:tcPr>
+          <w:p>
+            <w:pPr>
+              <w:rPr>
+                <w:rFonts w:ascii="Times New Roman" w:hAnsi="Times New Roman" w:cs="Times New Roman"/>
+                <w:sz w:val="24"/>
+                <w:szCs w:val="24"/>
+              </w:rPr>
+            </w:pPr>
+            <w:r>
+              <w:rPr>
+                <w:rFonts w:ascii="Times New Roman" w:hAnsi="Times New Roman" w:cs="Times New Roman"/>
+                <w:sz w:val="24"/>
+                <w:szCs w:val="24"/>
+              </w:rPr>
+              <w:t>Roles</w:t>
+            </w:r>
+          </w:p>
+        </w:tc>
+        <w:tc>
+          <w:tcPr>
+            <w:tcW w:w="3192" w:type="dxa"/>
+          </w:tcPr>
+          <w:p>
+            <w:pPr>
+              <w:rPr>
+                <w:rFonts w:ascii="Times New Roman" w:hAnsi="Times New Roman" w:cs="Times New Roman"/>
+                <w:sz w:val="24"/>
+                <w:szCs w:val="24"/>
+              </w:rPr>
+            </w:pPr>
+            <w:r>
+              <w:rPr>
+                <w:rFonts w:ascii="Times New Roman" w:hAnsi="Times New Roman" w:cs="Times New Roman"/>
+                <w:sz w:val="24"/>
+                <w:szCs w:val="24"/>
+              </w:rPr>
+              <w:t>Responsibilities</w:t>
+            </w:r>
+          </w:p>
+        </w:tc>
+      </w:tr>
+      <w:tr>
+        <w:tc>
+          <w:tcPr>
+            <w:tcW w:w="3192" w:type="dxa"/>
+          </w:tcPr>
+          <w:p>
+            <w:pPr>
+              <w:rPr>
+                <w:rFonts w:ascii="Times New Roman" w:hAnsi="Times New Roman" w:cs="Times New Roman"/>
+                <w:sz w:val="24"/>
+                <w:szCs w:val="24"/>
+              </w:rPr>
+            </w:pPr>
+            <w:proofErr w:type="spellStart"/>
+            <w:r>
+              <w:rPr>
+                <w:rFonts w:ascii="Times New Roman" w:hAnsi="Times New Roman" w:cs="Times New Roman"/>
+                <w:sz w:val="24"/>
+                <w:szCs w:val="24"/>
+              </w:rPr>
+              <w:t>Lê</w:t>
+            </w:r>
+            <w:proofErr w:type="spellEnd"/>
+            <w:r>
+              <w:rPr>
+                <w:rFonts w:ascii="Times New Roman" w:hAnsi="Times New Roman" w:cs="Times New Roman"/>
+                <w:sz w:val="24"/>
+                <w:szCs w:val="24"/>
+              </w:rPr>
+              <w:t xml:space="preserve"> </w:t>
+            </w:r>
+            <w:proofErr w:type="spellStart"/>
+            <w:r>
+              <w:rPr>
+                <w:rFonts w:ascii="Times New Roman" w:hAnsi="Times New Roman" w:cs="Times New Roman"/>
+                <w:sz w:val="24"/>
+                <w:szCs w:val="24"/>
+              </w:rPr>
+              <w:t>Ngọc</w:t>
+            </w:r>
+            <w:proofErr w:type="spellEnd"/>
+            <w:r>
+              <w:rPr>
+                <w:rFonts w:ascii="Times New Roman" w:hAnsi="Times New Roman" w:cs="Times New Roman"/>
+                <w:sz w:val="24"/>
+                <w:szCs w:val="24"/>
+              </w:rPr>
+              <w:t xml:space="preserve"> </w:t>
+            </w:r>
+            <w:proofErr w:type="spellStart"/>
+            <w:r>
+              <w:rPr>
+                <w:rFonts w:ascii="Times New Roman" w:hAnsi="Times New Roman" w:cs="Times New Roman"/>
+                <w:sz w:val="24"/>
+                <w:szCs w:val="24"/>
+              </w:rPr>
+              <w:t>Thạch</w:t>
+            </w:r>
+            <w:proofErr w:type="spellEnd"/>
+          </w:p>
+        </w:tc>
+        <w:tc>
+          <w:tcPr>
+            <w:tcW w:w="3192" w:type="dxa"/>
+          </w:tcPr>
+          <w:p>
+            <w:pPr>
+              <w:rPr>
+                <w:rFonts w:ascii="Times New Roman" w:hAnsi="Times New Roman" w:cs="Times New Roman"/>
+                <w:sz w:val="24"/>
+                <w:szCs w:val="24"/>
+              </w:rPr>
+            </w:pPr>
+            <w:r>
+              <w:rPr>
+                <w:rFonts w:ascii="Times New Roman" w:hAnsi="Times New Roman" w:cs="Times New Roman"/>
+                <w:sz w:val="24"/>
+                <w:szCs w:val="24"/>
+              </w:rPr>
+              <w:t>Project Manager</w:t>
+            </w:r>
+          </w:p>
+        </w:tc>
+        <w:tc>
+          <w:tcPr>
+            <w:tcW w:w="3192" w:type="dxa"/>
+          </w:tcPr>
+          <w:p>
+            <w:pPr>
+              <w:rPr>
+                <w:rFonts w:ascii="Times New Roman" w:hAnsi="Times New Roman" w:cs="Times New Roman"/>
+                <w:sz w:val="24"/>
+                <w:szCs w:val="24"/>
+              </w:rPr>
+            </w:pPr>
+            <w:r>
+              <w:rPr>
+                <w:rFonts w:ascii="Times New Roman" w:hAnsi="Times New Roman" w:cs="Times New Roman"/>
+                <w:sz w:val="24"/>
+                <w:szCs w:val="24"/>
+              </w:rPr>
+              <w:t>Supervisor, Assistant, Director</w:t>
+            </w:r>
+          </w:p>
+        </w:tc>
+      </w:tr>
+      <w:tr>
+        <w:tc>
+          <w:tcPr>
+            <w:tcW w:w="3192" w:type="dxa"/>
+          </w:tcPr>
+          <w:p>
+            <w:pPr>
+              <w:rPr>
+                <w:rFonts w:ascii="Times New Roman" w:hAnsi="Times New Roman" w:cs="Times New Roman"/>
+                <w:sz w:val="24"/>
+                <w:szCs w:val="24"/>
+              </w:rPr>
+            </w:pPr>
+            <w:proofErr w:type="spellStart"/>
+            <w:r>
+              <w:rPr>
+                <w:rFonts w:ascii="Times New Roman" w:hAnsi="Times New Roman" w:cs="Times New Roman"/>
+                <w:sz w:val="24"/>
+                <w:szCs w:val="24"/>
+              </w:rPr>
+              <w:t>Ngô</w:t>
+            </w:r>
+            <w:proofErr w:type="spellEnd"/>
+            <w:r>
+              <w:rPr>
+                <w:rFonts w:ascii="Times New Roman" w:hAnsi="Times New Roman" w:cs="Times New Roman"/>
+                <w:sz w:val="24"/>
+                <w:szCs w:val="24"/>
+              </w:rPr>
+              <w:t xml:space="preserve"> </w:t>
+            </w:r>
+            <w:proofErr w:type="spellStart"/>
+            <w:r>
+              <w:rPr>
+                <w:rFonts w:ascii="Times New Roman" w:hAnsi="Times New Roman" w:cs="Times New Roman"/>
+                <w:sz w:val="24"/>
+                <w:szCs w:val="24"/>
+              </w:rPr>
+              <w:t>Đức</w:t>
+            </w:r>
+            <w:proofErr w:type="spellEnd"/>
+            <w:r>
+              <w:rPr>
+                <w:rFonts w:ascii="Times New Roman" w:hAnsi="Times New Roman" w:cs="Times New Roman"/>
+                <w:sz w:val="24"/>
+                <w:szCs w:val="24"/>
+              </w:rPr>
+              <w:t xml:space="preserve"> Duy</w:t>
+            </w:r>
+          </w:p>
+        </w:tc>
+        <w:tc>
+          <w:tcPr>
+            <w:tcW w:w="3192" w:type="dxa"/>
+          </w:tcPr>
+          <w:p>
+            <w:pPr>
+              <w:rPr>
+                <w:rFonts w:ascii="Times New Roman" w:hAnsi="Times New Roman" w:cs="Times New Roman"/>
+                <w:sz w:val="24"/>
+                <w:szCs w:val="24"/>
+              </w:rPr>
+            </w:pPr>
+            <w:r>
+              <w:rPr>
+                <w:rFonts w:ascii="Times New Roman" w:hAnsi="Times New Roman" w:cs="Times New Roman"/>
+                <w:sz w:val="24"/>
+                <w:szCs w:val="24"/>
+              </w:rPr>
+              <w:t>Team Leader</w:t>
+            </w:r>
+          </w:p>
+        </w:tc>
+        <w:tc>
+          <w:tcPr>
+            <w:tcW w:w="3192" w:type="dxa"/>
+          </w:tcPr>
+          <w:p>
+            <w:pPr>
+              <w:rPr>
+                <w:rFonts w:ascii="Times New Roman" w:hAnsi="Times New Roman" w:cs="Times New Roman"/>
+                <w:sz w:val="24"/>
+                <w:szCs w:val="24"/>
+              </w:rPr>
+            </w:pPr>
+            <w:r>
+              <w:rPr>
+                <w:rFonts w:ascii="Times New Roman" w:hAnsi="Times New Roman" w:cs="Times New Roman"/>
+                <w:sz w:val="24"/>
+                <w:szCs w:val="24"/>
+              </w:rPr>
+              <w:t>Control, Audit, Support</w:t>
+            </w:r>
+          </w:p>
+        </w:tc>
+      </w:tr>
+      <w:tr>
+        <w:tc>
+          <w:tcPr>
+            <w:tcW w:w="3192" w:type="dxa"/>
+          </w:tcPr>
+          <w:p>
+            <w:pPr>
+              <w:rPr>
+                <w:rFonts w:ascii="Times New Roman" w:hAnsi="Times New Roman" w:cs="Times New Roman"/>
+                <w:sz w:val="24"/>
+                <w:szCs w:val="24"/>
+              </w:rPr>
+            </w:pPr>
+            <w:proofErr w:type="spellStart"/>
+            <w:r>
+              <w:rPr>
+                <w:rFonts w:ascii="Times New Roman" w:hAnsi="Times New Roman" w:cs="Times New Roman"/>
+                <w:sz w:val="24"/>
+                <w:szCs w:val="24"/>
+              </w:rPr>
+              <w:t>Mạnh</w:t>
+            </w:r>
+            <w:proofErr w:type="spellEnd"/>
+            <w:r>
+              <w:rPr>
+                <w:rFonts w:ascii="Times New Roman" w:hAnsi="Times New Roman" w:cs="Times New Roman"/>
+                <w:sz w:val="24"/>
+                <w:szCs w:val="24"/>
+              </w:rPr>
+              <w:t xml:space="preserve"> </w:t>
+            </w:r>
+            <w:proofErr w:type="spellStart"/>
+            <w:r>
+              <w:rPr>
+                <w:rFonts w:ascii="Times New Roman" w:hAnsi="Times New Roman" w:cs="Times New Roman"/>
+                <w:sz w:val="24"/>
+                <w:szCs w:val="24"/>
+              </w:rPr>
+              <w:t>Hoàng</w:t>
+            </w:r>
+            <w:proofErr w:type="spellEnd"/>
+            <w:r>
+              <w:rPr>
+                <w:rFonts w:ascii="Times New Roman" w:hAnsi="Times New Roman" w:cs="Times New Roman"/>
+                <w:sz w:val="24"/>
+                <w:szCs w:val="24"/>
+              </w:rPr>
+              <w:t xml:space="preserve"> </w:t>
+            </w:r>
+            <w:proofErr w:type="spellStart"/>
+            <w:r>
+              <w:rPr>
+                <w:rFonts w:ascii="Times New Roman" w:hAnsi="Times New Roman" w:cs="Times New Roman"/>
+                <w:sz w:val="24"/>
+                <w:szCs w:val="24"/>
+              </w:rPr>
+              <w:t>Trương</w:t>
+            </w:r>
+            <w:proofErr w:type="spellEnd"/>
+          </w:p>
+        </w:tc>
+        <w:tc>
+          <w:tcPr>
+            <w:tcW w:w="3192" w:type="dxa"/>
+          </w:tcPr>
+          <w:p>
+            <w:pPr>
+              <w:rPr>
+                <w:rFonts w:ascii="Times New Roman" w:hAnsi="Times New Roman" w:cs="Times New Roman"/>
+                <w:sz w:val="24"/>
+                <w:szCs w:val="24"/>
+              </w:rPr>
+            </w:pPr>
+            <w:r>
+              <w:rPr>
+                <w:rFonts w:ascii="Times New Roman" w:hAnsi="Times New Roman" w:cs="Times New Roman"/>
+                <w:sz w:val="24"/>
+                <w:szCs w:val="24"/>
+              </w:rPr>
+              <w:t>Team Member</w:t>
+            </w:r>
+          </w:p>
+        </w:tc>
+        <w:tc>
+          <w:tcPr>
+            <w:tcW w:w="3192" w:type="dxa"/>
+          </w:tcPr>
+          <w:p>
+            <w:pPr>
+              <w:rPr>
+                <w:rFonts w:ascii="Times New Roman" w:hAnsi="Times New Roman" w:cs="Times New Roman"/>
+                <w:sz w:val="24"/>
+                <w:szCs w:val="24"/>
+              </w:rPr>
+            </w:pPr>
+            <w:r>
+              <w:rPr>
+                <w:rFonts w:ascii="Times New Roman" w:hAnsi="Times New Roman" w:cs="Times New Roman"/>
+                <w:sz w:val="24"/>
+                <w:szCs w:val="24"/>
+              </w:rPr>
+              <w:t>Engineer, Training, Customer Support</w:t>
+            </w:r>
+          </w:p>
+        </w:tc>
+      </w:tr>
+      <w:tr>
+        <w:tc>
+          <w:tcPr>
+            <w:tcW w:w="3192" w:type="dxa"/>
+          </w:tcPr>
+          <w:p>
+            <w:pPr>
+              <w:rPr>
+                <w:rFonts w:ascii="Times New Roman" w:hAnsi="Times New Roman" w:cs="Times New Roman"/>
+                <w:sz w:val="24"/>
+                <w:szCs w:val="24"/>
+              </w:rPr>
+            </w:pPr>
+            <w:proofErr w:type="spellStart"/>
+            <w:r>
+              <w:rPr>
+                <w:rFonts w:ascii="Times New Roman" w:hAnsi="Times New Roman" w:cs="Times New Roman"/>
+                <w:sz w:val="24"/>
+                <w:szCs w:val="24"/>
+              </w:rPr>
+              <w:t>Phạm</w:t>
+            </w:r>
+            <w:proofErr w:type="spellEnd"/>
+            <w:r>
+              <w:rPr>
+                <w:rFonts w:ascii="Times New Roman" w:hAnsi="Times New Roman" w:cs="Times New Roman"/>
+                <w:sz w:val="24"/>
+                <w:szCs w:val="24"/>
+              </w:rPr>
+              <w:t xml:space="preserve"> </w:t>
+            </w:r>
+            <w:proofErr w:type="spellStart"/>
+            <w:r>
+              <w:rPr>
+                <w:rFonts w:ascii="Times New Roman" w:hAnsi="Times New Roman" w:cs="Times New Roman"/>
+                <w:sz w:val="24"/>
+                <w:szCs w:val="24"/>
+              </w:rPr>
+              <w:t>Nguyễn</w:t>
+            </w:r>
+            <w:proofErr w:type="spellEnd"/>
+            <w:r>
+              <w:rPr>
+                <w:rFonts w:ascii="Times New Roman" w:hAnsi="Times New Roman" w:cs="Times New Roman"/>
+                <w:sz w:val="24"/>
+                <w:szCs w:val="24"/>
+              </w:rPr>
+              <w:t xml:space="preserve"> </w:t>
+            </w:r>
+            <w:proofErr w:type="spellStart"/>
+            <w:r>
+              <w:rPr>
+                <w:rFonts w:ascii="Times New Roman" w:hAnsi="Times New Roman" w:cs="Times New Roman"/>
+                <w:sz w:val="24"/>
+                <w:szCs w:val="24"/>
+              </w:rPr>
+              <w:t>Trường</w:t>
+            </w:r>
+            <w:proofErr w:type="spellEnd"/>
+            <w:r>
+              <w:rPr>
+                <w:rFonts w:ascii="Times New Roman" w:hAnsi="Times New Roman" w:cs="Times New Roman"/>
+                <w:sz w:val="24"/>
+                <w:szCs w:val="24"/>
+              </w:rPr>
+              <w:t xml:space="preserve"> </w:t>
+            </w:r>
+            <w:proofErr w:type="spellStart"/>
+            <w:r>
+              <w:rPr>
+                <w:rFonts w:ascii="Times New Roman" w:hAnsi="Times New Roman" w:cs="Times New Roman"/>
+                <w:sz w:val="24"/>
+                <w:szCs w:val="24"/>
+              </w:rPr>
+              <w:t>Giang</w:t>
+            </w:r>
+            <w:proofErr w:type="spellEnd"/>
+          </w:p>
+        </w:tc>
+        <w:tc>
+          <w:tcPr>
+            <w:tcW w:w="3192" w:type="dxa"/>
+          </w:tcPr>
+          <w:p>
+            <w:pPr>
+              <w:rPr>
+                <w:rFonts w:ascii="Times New Roman" w:hAnsi="Times New Roman" w:cs="Times New Roman"/>
+                <w:sz w:val="24"/>
+                <w:szCs w:val="24"/>
+              </w:rPr>
+            </w:pPr>
+            <w:r>
+              <w:rPr>
+                <w:rFonts w:ascii="Times New Roman" w:hAnsi="Times New Roman" w:cs="Times New Roman"/>
+                <w:sz w:val="24"/>
+                <w:szCs w:val="24"/>
+              </w:rPr>
+              <w:t>Team Member</w:t>
+            </w:r>
+          </w:p>
+        </w:tc>
+        <w:tc>
+          <w:tcPr>
+            <w:tcW w:w="3192" w:type="dxa"/>
+          </w:tcPr>
+          <w:p>
+            <w:pPr>
+              <w:rPr>
+                <w:rFonts w:ascii="Times New Roman" w:hAnsi="Times New Roman" w:cs="Times New Roman"/>
+                <w:sz w:val="24"/>
+                <w:szCs w:val="24"/>
+              </w:rPr>
+            </w:pPr>
+            <w:r>
+              <w:rPr>
+                <w:rFonts w:ascii="Times New Roman" w:hAnsi="Times New Roman" w:cs="Times New Roman"/>
+                <w:sz w:val="24"/>
+                <w:szCs w:val="24"/>
+              </w:rPr>
+              <w:t>Engineer, Training, Customer Support</w:t>
+            </w:r>
+          </w:p>
+        </w:tc>
+      </w:tr>
+      <w:tr>
+        <w:tc>
+          <w:tcPr>
+            <w:tcW w:w="3192" w:type="dxa"/>
+          </w:tcPr>
+          <w:p>
+            <w:pPr>
+              <w:rPr>
+                <w:rFonts w:ascii="Times New Roman" w:hAnsi="Times New Roman" w:cs="Times New Roman"/>
+                <w:sz w:val="24"/>
+                <w:szCs w:val="24"/>
+              </w:rPr>
+            </w:pPr>
+            <w:proofErr w:type="spellStart"/>
+            <w:r>
+              <w:rPr>
+                <w:rFonts w:ascii="Times New Roman" w:hAnsi="Times New Roman" w:cs="Times New Roman"/>
+                <w:sz w:val="24"/>
+                <w:szCs w:val="24"/>
+              </w:rPr>
+              <w:t>Tô</w:t>
+            </w:r>
+            <w:proofErr w:type="spellEnd"/>
+            <w:r>
+              <w:rPr>
+                <w:rFonts w:ascii="Times New Roman" w:hAnsi="Times New Roman" w:cs="Times New Roman"/>
+                <w:sz w:val="24"/>
+                <w:szCs w:val="24"/>
+              </w:rPr>
+              <w:t xml:space="preserve"> </w:t>
+            </w:r>
+            <w:proofErr w:type="spellStart"/>
+            <w:r>
+              <w:rPr>
+                <w:rFonts w:ascii="Times New Roman" w:hAnsi="Times New Roman" w:cs="Times New Roman"/>
+                <w:sz w:val="24"/>
+                <w:szCs w:val="24"/>
+              </w:rPr>
+              <w:t>Công</w:t>
+            </w:r>
+            <w:proofErr w:type="spellEnd"/>
+            <w:r>
+              <w:rPr>
+                <w:rFonts w:ascii="Times New Roman" w:hAnsi="Times New Roman" w:cs="Times New Roman"/>
+                <w:sz w:val="24"/>
+                <w:szCs w:val="24"/>
+              </w:rPr>
+              <w:t xml:space="preserve"> Thanh </w:t>
+            </w:r>
+            <w:proofErr w:type="spellStart"/>
+            <w:r>
+              <w:rPr>
+                <w:rFonts w:ascii="Times New Roman" w:hAnsi="Times New Roman" w:cs="Times New Roman"/>
+                <w:sz w:val="24"/>
+                <w:szCs w:val="24"/>
+              </w:rPr>
+              <w:t>Hải</w:t>
+            </w:r>
+            <w:proofErr w:type="spellEnd"/>
+          </w:p>
+        </w:tc>
+        <w:tc>
+          <w:tcPr>
+            <w:tcW w:w="3192" w:type="dxa"/>
+          </w:tcPr>
+          <w:p>
+            <w:pPr>
+              <w:rPr>
+                <w:rFonts w:ascii="Times New Roman" w:hAnsi="Times New Roman" w:cs="Times New Roman"/>
+                <w:sz w:val="24"/>
+                <w:szCs w:val="24"/>
+              </w:rPr>
+            </w:pPr>
+            <w:r>
+              <w:rPr>
+                <w:rFonts w:ascii="Times New Roman" w:hAnsi="Times New Roman" w:cs="Times New Roman"/>
+                <w:sz w:val="24"/>
+                <w:szCs w:val="24"/>
+              </w:rPr>
+              <w:t>Team Member</w:t>
+            </w:r>
+          </w:p>
+        </w:tc>
+        <w:tc>
+          <w:tcPr>
+            <w:tcW w:w="3192" w:type="dxa"/>
+          </w:tcPr>
+          <w:p>
+            <w:pPr>
+              <w:rPr>
+                <w:rFonts w:ascii="Times New Roman" w:hAnsi="Times New Roman" w:cs="Times New Roman"/>
+                <w:sz w:val="24"/>
+                <w:szCs w:val="24"/>
+              </w:rPr>
+            </w:pPr>
+            <w:r>
+              <w:rPr>
+                <w:rFonts w:ascii="Times New Roman" w:hAnsi="Times New Roman" w:cs="Times New Roman"/>
+                <w:sz w:val="24"/>
+                <w:szCs w:val="24"/>
+              </w:rPr>
+              <w:t>Engineer, Training, Customer Support</w:t>
+            </w:r>
+          </w:p>
+        </w:tc>
+      </w:tr>
+    </w:tbl>
+    <w:p>
+      <w:pPr>
+        <w:rPr>
+          <w:rFonts w:ascii="Times New Roman" w:hAnsi="Times New Roman" w:cs="Times New Roman"/>
+          <w:sz w:val="24"/>
+          <w:szCs w:val="24"/>
+        </w:rPr>
+      </w:pPr>
     </w:p>
     <w:p>
       <w:pPr>
         <w:pStyle w:val="Heading1"/>
-      </w:pPr>
-      <w:r>
-        <w:t xml:space="preserve"> Project Title</w:t>
-      </w:r>
-    </w:p>
-    <w:p>
-      <w:r>
-        <w:t xml:space="preserve">Project Full name: Application for remote plane geometry teaching. </w:t>
-      </w:r>
-    </w:p>
-    <w:p>
-      <w:r>
-        <w:t xml:space="preserve">Project code: RPG (Remote Plane Geometry) </w:t>
-      </w:r>
-    </w:p>
-    <w:p>
-      <w:r>
-        <w:t xml:space="preserve">Software name: </w:t>
-      </w:r>
-      <w:proofErr w:type="spellStart"/>
-      <w:r>
-        <w:t>Pythagore</w:t>
-      </w:r>
-      <w:proofErr w:type="spellEnd"/>
-      <w:r>
+        <w:rPr>
+          <w:rFonts w:ascii="Times New Roman" w:hAnsi="Times New Roman" w:cs="Times New Roman"/>
+          <w:sz w:val="24"/>
+          <w:szCs w:val="24"/>
+        </w:rPr>
+      </w:pPr>
+      <w:r>
+        <w:rPr>
+          <w:rFonts w:ascii="Times New Roman" w:hAnsi="Times New Roman" w:cs="Times New Roman"/>
+          <w:sz w:val="24"/>
+          <w:szCs w:val="24"/>
+        </w:rPr>
+        <w:t xml:space="preserve">Current </w:t>
+      </w:r>
+      <w:r>
+        <w:rPr>
+          <w:rFonts w:ascii="Times New Roman" w:hAnsi="Times New Roman" w:cs="Times New Roman"/>
+          <w:sz w:val="24"/>
+          <w:szCs w:val="24"/>
+        </w:rPr>
+        <w:t>System (</w:t>
+      </w:r>
+      <w:r>
+        <w:rPr>
+          <w:rFonts w:ascii="Times New Roman" w:hAnsi="Times New Roman" w:cs="Times New Roman"/>
+          <w:sz w:val="24"/>
+          <w:szCs w:val="24"/>
+        </w:rPr>
+        <w:t>Limit)</w:t>
+      </w:r>
+      <w:r>
+        <w:rPr>
+          <w:rFonts w:ascii="Times New Roman" w:hAnsi="Times New Roman" w:cs="Times New Roman"/>
+          <w:sz w:val="24"/>
+          <w:szCs w:val="24"/>
+        </w:rPr>
         <w:tab/>
       </w:r>
     </w:p>
     <w:p>
       <w:pPr>
-        <w:pStyle w:val="Heading1"/>
-      </w:pPr>
-      <w:r>
-        <w:t xml:space="preserve"> Project start date/finish date</w:t>
-      </w:r>
-      <w:r>
-        <w:tab/>
+        <w:rPr>
+          <w:rFonts w:ascii="Times New Roman" w:hAnsi="Times New Roman" w:cs="Times New Roman"/>
+          <w:sz w:val="24"/>
+          <w:szCs w:val="24"/>
+        </w:rPr>
+      </w:pPr>
+      <w:r>
+        <w:rPr>
+          <w:rFonts w:ascii="Times New Roman" w:hAnsi="Times New Roman" w:cs="Times New Roman"/>
+          <w:sz w:val="24"/>
+          <w:szCs w:val="24"/>
+        </w:rPr>
+        <w:t>There are many current systems which provide project management services. But still, professionals find it extremely challenging to apply it into their real projects. There are numerous reasons making these systems very difficult to use efficiently:</w:t>
       </w:r>
     </w:p>
     <w:p>
@@ -483,341 +1713,155 @@
         <w:pStyle w:val="ListParagraph"/>
         <w:numPr>
           <w:ilvl w:val="0"/>
-          <w:numId w:val="3"/>
+          <w:numId w:val="4"/>
         </w:numPr>
-      </w:pPr>
-      <w:r>
-        <w:rPr>
-          <w:bCs/>
-        </w:rPr>
-        <w:t>From</w:t>
-      </w:r>
-      <w:r>
-        <w:rPr>
-          <w:b/>
-          <w:bCs/>
-        </w:rPr>
-        <w:t xml:space="preserve"> </w:t>
-      </w:r>
-      <w:r>
-        <w:rPr>
-          <w:b/>
-          <w:bCs/>
-        </w:rPr>
-        <w:t>Jan-03-2012</w:t>
-      </w:r>
-      <w:r>
-        <w:rPr>
-          <w:bCs/>
-        </w:rPr>
-        <w:t xml:space="preserve"> </w:t>
-      </w:r>
-      <w:r>
-        <w:rPr>
-          <w:bCs/>
-        </w:rPr>
-        <w:t>To</w:t>
-      </w:r>
-      <w:r>
-        <w:rPr>
-          <w:b/>
-          <w:bCs/>
-        </w:rPr>
-        <w:t xml:space="preserve"> </w:t>
-      </w:r>
-      <w:r>
-        <w:rPr>
-          <w:b/>
-          <w:bCs/>
-        </w:rPr>
-        <w:t>April-21-2012</w:t>
-      </w:r>
-    </w:p>
-    <w:p/>
-    <w:p>
-      <w:pPr>
-        <w:pStyle w:val="Heading1"/>
-      </w:pPr>
-      <w:r>
-        <w:t xml:space="preserve"> Team member (Role and </w:t>
-      </w:r>
-      <w:proofErr w:type="spellStart"/>
-      <w:r>
-        <w:t>Reponsibility</w:t>
-      </w:r>
-      <w:proofErr w:type="spellEnd"/>
-      <w:r>
-        <w:t>)</w:t>
-      </w:r>
-      <w:r>
-        <w:tab/>
-      </w:r>
-    </w:p>
-    <w:p>
-      <w:proofErr w:type="gramStart"/>
-      <w:r>
-        <w:t>Name  Roles</w:t>
-      </w:r>
-      <w:proofErr w:type="gramEnd"/>
-      <w:r>
-        <w:t xml:space="preserve">  Responsibilities </w:t>
-      </w:r>
-    </w:p>
-    <w:p>
-      <w:proofErr w:type="spellStart"/>
-      <w:r>
-        <w:t>Thân</w:t>
-      </w:r>
-      <w:proofErr w:type="spellEnd"/>
-      <w:r>
-        <w:t xml:space="preserve"> </w:t>
-      </w:r>
-      <w:proofErr w:type="spellStart"/>
-      <w:r>
-        <w:t>Văn</w:t>
-      </w:r>
-      <w:proofErr w:type="spellEnd"/>
-      <w:r>
-        <w:t xml:space="preserve"> </w:t>
-      </w:r>
-      <w:proofErr w:type="spellStart"/>
-      <w:proofErr w:type="gramStart"/>
-      <w:r>
-        <w:t>Sử</w:t>
-      </w:r>
-      <w:proofErr w:type="spellEnd"/>
-      <w:r>
-        <w:t xml:space="preserve">  Project</w:t>
-      </w:r>
-      <w:proofErr w:type="gramEnd"/>
-      <w:r>
-        <w:t xml:space="preserve"> manager  Assistant Director of Identity </w:t>
-      </w:r>
-    </w:p>
-    <w:p>
-      <w:r>
-        <w:t xml:space="preserve">Management </w:t>
-      </w:r>
-    </w:p>
-    <w:p>
-      <w:proofErr w:type="spellStart"/>
-      <w:r>
-        <w:t>Vũ</w:t>
-      </w:r>
-      <w:proofErr w:type="spellEnd"/>
-      <w:r>
-        <w:t xml:space="preserve"> </w:t>
-      </w:r>
-      <w:proofErr w:type="spellStart"/>
-      <w:r>
-        <w:t>Việt</w:t>
-      </w:r>
-      <w:proofErr w:type="spellEnd"/>
-      <w:r>
-        <w:t xml:space="preserve"> </w:t>
-      </w:r>
-      <w:proofErr w:type="spellStart"/>
-      <w:r>
-        <w:t>Tùng</w:t>
-      </w:r>
-      <w:proofErr w:type="spellEnd"/>
-      <w:r>
-        <w:t xml:space="preserve">   Team </w:t>
-      </w:r>
-      <w:proofErr w:type="gramStart"/>
-      <w:r>
-        <w:t>leader  Process</w:t>
-      </w:r>
-      <w:proofErr w:type="gramEnd"/>
-      <w:r>
-        <w:t xml:space="preserve"> control and audit, support </w:t>
-      </w:r>
-    </w:p>
-    <w:p>
-      <w:proofErr w:type="gramStart"/>
-      <w:r>
-        <w:t>on</w:t>
-      </w:r>
-      <w:proofErr w:type="gramEnd"/>
-      <w:r>
-        <w:t xml:space="preserve"> process related issues </w:t>
-      </w:r>
-    </w:p>
-    <w:p>
-      <w:proofErr w:type="spellStart"/>
-      <w:r>
-        <w:t>Nguyễn</w:t>
-      </w:r>
-      <w:proofErr w:type="spellEnd"/>
-      <w:r>
-        <w:t xml:space="preserve"> </w:t>
-      </w:r>
-      <w:proofErr w:type="spellStart"/>
-      <w:r>
-        <w:t>Thế</w:t>
-      </w:r>
-      <w:proofErr w:type="spellEnd"/>
-      <w:r>
-        <w:t xml:space="preserve"> Minh </w:t>
-      </w:r>
-      <w:proofErr w:type="spellStart"/>
-      <w:proofErr w:type="gramStart"/>
-      <w:r>
-        <w:t>Nhật</w:t>
-      </w:r>
-      <w:proofErr w:type="spellEnd"/>
-      <w:r>
-        <w:t xml:space="preserve">  Team</w:t>
-      </w:r>
-      <w:proofErr w:type="gramEnd"/>
-      <w:r>
-        <w:t xml:space="preserve"> member  Engineers, Training, Customer </w:t>
-      </w:r>
-    </w:p>
-    <w:p>
-      <w:r>
-        <w:t xml:space="preserve">Support </w:t>
-      </w:r>
-    </w:p>
-    <w:p>
-      <w:proofErr w:type="spellStart"/>
-      <w:r>
-        <w:t>Lưu</w:t>
-      </w:r>
-      <w:proofErr w:type="spellEnd"/>
-      <w:r>
-        <w:t xml:space="preserve"> </w:t>
-      </w:r>
-      <w:proofErr w:type="spellStart"/>
-      <w:r>
-        <w:t>Võ</w:t>
-      </w:r>
-      <w:proofErr w:type="spellEnd"/>
-      <w:r>
-        <w:t xml:space="preserve"> </w:t>
-      </w:r>
-      <w:proofErr w:type="spellStart"/>
-      <w:r>
-        <w:t>Ngọc</w:t>
-      </w:r>
-      <w:proofErr w:type="spellEnd"/>
-      <w:r>
-        <w:t xml:space="preserve"> </w:t>
-      </w:r>
-      <w:proofErr w:type="spellStart"/>
-      <w:proofErr w:type="gramStart"/>
-      <w:r>
-        <w:t>Châu</w:t>
-      </w:r>
-      <w:proofErr w:type="spellEnd"/>
-      <w:r>
-        <w:t xml:space="preserve">  Team</w:t>
-      </w:r>
-      <w:proofErr w:type="gramEnd"/>
-      <w:r>
-        <w:t xml:space="preserve"> member  Engineers, Training, Customer </w:t>
-      </w:r>
-    </w:p>
-    <w:p>
-      <w:r>
-        <w:t xml:space="preserve">Support </w:t>
-      </w:r>
-    </w:p>
-    <w:p>
-      <w:proofErr w:type="spellStart"/>
-      <w:r>
-        <w:t>Trần</w:t>
-      </w:r>
-      <w:proofErr w:type="spellEnd"/>
-      <w:r>
-        <w:t xml:space="preserve"> </w:t>
-      </w:r>
-      <w:proofErr w:type="spellStart"/>
-      <w:r>
-        <w:t>Văn</w:t>
-      </w:r>
-      <w:proofErr w:type="spellEnd"/>
-      <w:r>
-        <w:t xml:space="preserve"> </w:t>
-      </w:r>
-      <w:proofErr w:type="gramStart"/>
-      <w:r>
-        <w:t>Quang  Team</w:t>
-      </w:r>
-      <w:proofErr w:type="gramEnd"/>
-      <w:r>
-        <w:t xml:space="preserve"> member  Engineers, Training, Customer </w:t>
-      </w:r>
-    </w:p>
-    <w:p>
-      <w:r>
-        <w:t>Support</w:t>
-      </w:r>
-    </w:p>
-    <w:p>
-      <w:pPr>
-        <w:pStyle w:val="Heading1"/>
-      </w:pPr>
-      <w:r>
-        <w:t xml:space="preserve"> Current </w:t>
-      </w:r>
-      <w:proofErr w:type="gramStart"/>
-      <w:r>
-        <w:t>System(</w:t>
-      </w:r>
-      <w:proofErr w:type="gramEnd"/>
-      <w:r>
-        <w:t>Limit)</w:t>
-      </w:r>
-      <w:r>
-        <w:tab/>
-      </w:r>
-    </w:p>
-    <w:p>
-      <w:r>
-        <w:t xml:space="preserve">The most frequently used manner to create geometry lessons is to use Microsoft™ </w:t>
-      </w:r>
-    </w:p>
-    <w:p>
-      <w:r>
+        <w:rPr>
+          <w:rFonts w:ascii="Times New Roman" w:hAnsi="Times New Roman" w:cs="Times New Roman"/>
+          <w:sz w:val="24"/>
+          <w:szCs w:val="24"/>
+        </w:rPr>
+      </w:pPr>
+      <w:r>
+        <w:rPr>
+          <w:rFonts w:ascii="Times New Roman" w:hAnsi="Times New Roman" w:cs="Times New Roman"/>
+          <w:sz w:val="24"/>
+          <w:szCs w:val="24"/>
+        </w:rPr>
+        <w:t>Unfriendly Interface</w:t>
+      </w:r>
+    </w:p>
+    <w:p>
+      <w:pPr>
+        <w:pStyle w:val="ListParagraph"/>
+        <w:numPr>
+          <w:ilvl w:val="0"/>
+          <w:numId w:val="4"/>
+        </w:numPr>
+        <w:rPr>
+          <w:rFonts w:ascii="Times New Roman" w:hAnsi="Times New Roman" w:cs="Times New Roman"/>
+          <w:sz w:val="24"/>
+          <w:szCs w:val="24"/>
+        </w:rPr>
+      </w:pPr>
+      <w:r>
+        <w:rPr>
+          <w:rFonts w:ascii="Times New Roman" w:hAnsi="Times New Roman" w:cs="Times New Roman"/>
+          <w:sz w:val="24"/>
+          <w:szCs w:val="24"/>
+        </w:rPr>
+        <w:t>Complicated Process</w:t>
+      </w:r>
+    </w:p>
+    <w:p>
+      <w:pPr>
+        <w:pStyle w:val="ListParagraph"/>
+        <w:numPr>
+          <w:ilvl w:val="0"/>
+          <w:numId w:val="4"/>
+        </w:numPr>
+        <w:rPr>
+          <w:rFonts w:ascii="Times New Roman" w:hAnsi="Times New Roman" w:cs="Times New Roman"/>
+          <w:sz w:val="24"/>
+          <w:szCs w:val="24"/>
+        </w:rPr>
+      </w:pPr>
+      <w:r>
+        <w:rPr>
+          <w:rFonts w:ascii="Times New Roman" w:hAnsi="Times New Roman" w:cs="Times New Roman"/>
+          <w:sz w:val="24"/>
+          <w:szCs w:val="24"/>
+        </w:rPr>
+        <w:t>Ambiguous Logic</w:t>
+      </w:r>
+    </w:p>
+    <w:p>
+      <w:pPr>
+        <w:pStyle w:val="ListParagraph"/>
+        <w:numPr>
+          <w:ilvl w:val="0"/>
+          <w:numId w:val="4"/>
+        </w:numPr>
+        <w:rPr>
+          <w:rFonts w:ascii="Times New Roman" w:hAnsi="Times New Roman" w:cs="Times New Roman"/>
+          <w:sz w:val="24"/>
+          <w:szCs w:val="24"/>
+        </w:rPr>
+      </w:pPr>
+      <w:r>
+        <w:rPr>
+          <w:rFonts w:ascii="Times New Roman" w:hAnsi="Times New Roman" w:cs="Times New Roman"/>
+          <w:sz w:val="24"/>
+          <w:szCs w:val="24"/>
+        </w:rPr>
+        <w:t xml:space="preserve">Low </w:t>
+      </w:r>
+      <w:r>
+        <w:rPr>
+          <w:rFonts w:ascii="Times New Roman" w:hAnsi="Times New Roman" w:cs="Times New Roman"/>
+          <w:sz w:val="24"/>
+          <w:szCs w:val="24"/>
+        </w:rPr>
+        <w:t>Performance</w:t>
+      </w:r>
+    </w:p>
+    <w:p>
+      <w:pPr>
+        <w:pStyle w:val="ListParagraph"/>
+        <w:numPr>
+          <w:ilvl w:val="0"/>
+          <w:numId w:val="4"/>
+        </w:numPr>
+        <w:rPr>
+          <w:rFonts w:ascii="Times New Roman" w:hAnsi="Times New Roman" w:cs="Times New Roman"/>
+          <w:sz w:val="24"/>
+          <w:szCs w:val="24"/>
+        </w:rPr>
+      </w:pPr>
+      <w:r>
+        <w:rPr>
+          <w:rFonts w:ascii="Times New Roman" w:hAnsi="Times New Roman" w:cs="Times New Roman"/>
+          <w:sz w:val="24"/>
+          <w:szCs w:val="24"/>
+        </w:rPr>
         <w:lastRenderedPageBreak/>
-        <w:t xml:space="preserve">Paint® to draw line and text, which has many disadvantages, enlisted as follows: </w:t>
-      </w:r>
-    </w:p>
-    <w:p>
-      <w:r>
-        <w:t xml:space="preserve">1.  Segment lengths and angle magnitudes are not accurate. </w:t>
-      </w:r>
-    </w:p>
-    <w:p>
-      <w:r>
-        <w:t xml:space="preserve">2.  Inflexibility for changing. </w:t>
-      </w:r>
-    </w:p>
-    <w:p>
-      <w:r>
-        <w:t xml:space="preserve">3.  Once saved, everything becomes an image. </w:t>
-      </w:r>
-    </w:p>
-    <w:p>
-      <w:r>
-        <w:t xml:space="preserve">4.  No collaboration. </w:t>
-      </w:r>
-    </w:p>
-    <w:p>
-      <w:r>
-        <w:t xml:space="preserve">More flexible drawing applications (ex: Adobe Photoshop) can be used. However, it will </w:t>
-      </w:r>
-    </w:p>
-    <w:p>
-      <w:proofErr w:type="gramStart"/>
-      <w:r>
-        <w:t>reduce</w:t>
-      </w:r>
-      <w:proofErr w:type="gramEnd"/>
-      <w:r>
-        <w:t xml:space="preserve"> the usability.</w:t>
-      </w:r>
+        <w:t xml:space="preserve">Low </w:t>
+      </w:r>
+      <w:r>
+        <w:rPr>
+          <w:rFonts w:ascii="Times New Roman" w:hAnsi="Times New Roman" w:cs="Times New Roman"/>
+          <w:sz w:val="24"/>
+          <w:szCs w:val="24"/>
+        </w:rPr>
+        <w:t>Mobility</w:t>
+      </w:r>
+    </w:p>
+    <w:p>
+      <w:pPr>
+        <w:pStyle w:val="ListParagraph"/>
+        <w:rPr>
+          <w:rFonts w:ascii="Times New Roman" w:hAnsi="Times New Roman" w:cs="Times New Roman"/>
+          <w:sz w:val="24"/>
+          <w:szCs w:val="24"/>
+        </w:rPr>
+      </w:pPr>
+    </w:p>
+    <w:p>
+      <w:pPr>
+        <w:rPr>
+          <w:rFonts w:ascii="Times New Roman" w:hAnsi="Times New Roman" w:cs="Times New Roman"/>
+          <w:sz w:val="24"/>
+          <w:szCs w:val="24"/>
+        </w:rPr>
+      </w:pPr>
+    </w:p>
+    <w:p>
+      <w:pPr>
+        <w:rPr>
+          <w:rFonts w:ascii="Times New Roman" w:hAnsi="Times New Roman" w:cs="Times New Roman"/>
+          <w:sz w:val="24"/>
+          <w:szCs w:val="24"/>
+        </w:rPr>
+      </w:pPr>
     </w:p>
     <w:sectPr>
       <w:pgSz w:w="12240" w:h="15840"/>
@@ -832,6 +1876,92 @@
 <file path=word/numbering.xml><?xml version="1.0" encoding="utf-8"?>
 <w:numbering xmlns:wpc="http://schemas.microsoft.com/office/word/2010/wordprocessingCanvas" xmlns:mc="http://schemas.openxmlformats.org/markup-compatibility/2006" xmlns:o="urn:schemas-microsoft-com:office:office" xmlns:r="http://schemas.openxmlformats.org/officeDocument/2006/relationships" xmlns:m="http://schemas.openxmlformats.org/officeDocument/2006/math" xmlns:v="urn:schemas-microsoft-com:vml" xmlns:wp14="http://schemas.microsoft.com/office/word/2010/wordprocessingDrawing" xmlns:wp="http://schemas.openxmlformats.org/drawingml/2006/wordprocessingDrawing" xmlns:w10="urn:schemas-microsoft-com:office:word" xmlns:w="http://schemas.openxmlformats.org/wordprocessingml/2006/main" xmlns:w14="http://schemas.microsoft.com/office/word/2010/wordml" xmlns:wpg="http://schemas.microsoft.com/office/word/2010/wordprocessingGroup" xmlns:wpi="http://schemas.microsoft.com/office/word/2010/wordprocessingInk" xmlns:wne="http://schemas.microsoft.com/office/word/2006/wordml" xmlns:wps="http://schemas.microsoft.com/office/word/2010/wordprocessingShape" mc:Ignorable="w14 wp14">
   <w:abstractNum w:abstractNumId="0">
+    <w:nsid w:val="067B3C5D"/>
+    <w:multiLevelType w:val="hybridMultilevel"/>
+    <w:tmpl w:val="F612978C"/>
+    <w:lvl w:ilvl="0" w:tplc="0409000F">
+      <w:start w:val="1"/>
+      <w:numFmt w:val="decimal"/>
+      <w:lvlText w:val="%1."/>
+      <w:lvlJc w:val="left"/>
+      <w:pPr>
+        <w:ind w:left="720" w:hanging="360"/>
+      </w:pPr>
+    </w:lvl>
+    <w:lvl w:ilvl="1" w:tplc="04090019" w:tentative="1">
+      <w:start w:val="1"/>
+      <w:numFmt w:val="lowerLetter"/>
+      <w:lvlText w:val="%2."/>
+      <w:lvlJc w:val="left"/>
+      <w:pPr>
+        <w:ind w:left="1440" w:hanging="360"/>
+      </w:pPr>
+    </w:lvl>
+    <w:lvl w:ilvl="2" w:tplc="0409001B" w:tentative="1">
+      <w:start w:val="1"/>
+      <w:numFmt w:val="lowerRoman"/>
+      <w:lvlText w:val="%3."/>
+      <w:lvlJc w:val="right"/>
+      <w:pPr>
+        <w:ind w:left="2160" w:hanging="180"/>
+      </w:pPr>
+    </w:lvl>
+    <w:lvl w:ilvl="3" w:tplc="0409000F" w:tentative="1">
+      <w:start w:val="1"/>
+      <w:numFmt w:val="decimal"/>
+      <w:lvlText w:val="%4."/>
+      <w:lvlJc w:val="left"/>
+      <w:pPr>
+        <w:ind w:left="2880" w:hanging="360"/>
+      </w:pPr>
+    </w:lvl>
+    <w:lvl w:ilvl="4" w:tplc="04090019" w:tentative="1">
+      <w:start w:val="1"/>
+      <w:numFmt w:val="lowerLetter"/>
+      <w:lvlText w:val="%5."/>
+      <w:lvlJc w:val="left"/>
+      <w:pPr>
+        <w:ind w:left="3600" w:hanging="360"/>
+      </w:pPr>
+    </w:lvl>
+    <w:lvl w:ilvl="5" w:tplc="0409001B" w:tentative="1">
+      <w:start w:val="1"/>
+      <w:numFmt w:val="lowerRoman"/>
+      <w:lvlText w:val="%6."/>
+      <w:lvlJc w:val="right"/>
+      <w:pPr>
+        <w:ind w:left="4320" w:hanging="180"/>
+      </w:pPr>
+    </w:lvl>
+    <w:lvl w:ilvl="6" w:tplc="0409000F" w:tentative="1">
+      <w:start w:val="1"/>
+      <w:numFmt w:val="decimal"/>
+      <w:lvlText w:val="%7."/>
+      <w:lvlJc w:val="left"/>
+      <w:pPr>
+        <w:ind w:left="5040" w:hanging="360"/>
+      </w:pPr>
+    </w:lvl>
+    <w:lvl w:ilvl="7" w:tplc="04090019" w:tentative="1">
+      <w:start w:val="1"/>
+      <w:numFmt w:val="lowerLetter"/>
+      <w:lvlText w:val="%8."/>
+      <w:lvlJc w:val="left"/>
+      <w:pPr>
+        <w:ind w:left="5760" w:hanging="360"/>
+      </w:pPr>
+    </w:lvl>
+    <w:lvl w:ilvl="8" w:tplc="0409001B" w:tentative="1">
+      <w:start w:val="1"/>
+      <w:numFmt w:val="lowerRoman"/>
+      <w:lvlText w:val="%9."/>
+      <w:lvlJc w:val="right"/>
+      <w:pPr>
+        <w:ind w:left="6480" w:hanging="180"/>
+      </w:pPr>
+    </w:lvl>
+  </w:abstractNum>
+  <w:abstractNum w:abstractNumId="1">
     <w:nsid w:val="076A1B42"/>
     <w:multiLevelType w:val="hybridMultilevel"/>
     <w:tmpl w:val="9FD2D4CC"/>
@@ -943,7 +2073,7 @@
       </w:rPr>
     </w:lvl>
   </w:abstractNum>
-  <w:abstractNum w:abstractNumId="1">
+  <w:abstractNum w:abstractNumId="2">
     <w:nsid w:val="34764F52"/>
     <w:multiLevelType w:val="hybridMultilevel"/>
     <w:tmpl w:val="C6F06240"/>
@@ -1055,7 +2185,7 @@
       </w:rPr>
     </w:lvl>
   </w:abstractNum>
-  <w:abstractNum w:abstractNumId="2">
+  <w:abstractNum w:abstractNumId="3">
     <w:nsid w:val="78AB0BFB"/>
     <w:multiLevelType w:val="hybridMultilevel"/>
     <w:tmpl w:val="69741DF2"/>
@@ -1169,13 +2299,16 @@
     </w:lvl>
   </w:abstractNum>
   <w:num w:numId="1">
-    <w:abstractNumId w:val="0"/>
+    <w:abstractNumId w:val="1"/>
   </w:num>
   <w:num w:numId="2">
-    <w:abstractNumId w:val="1"/>
+    <w:abstractNumId w:val="2"/>
   </w:num>
   <w:num w:numId="3">
-    <w:abstractNumId w:val="2"/>
+    <w:abstractNumId w:val="3"/>
+  </w:num>
+  <w:num w:numId="4">
+    <w:abstractNumId w:val="0"/>
   </w:num>
 </w:numbering>
 </file>
@@ -1446,6 +2579,43 @@
       <w:contextualSpacing/>
     </w:pPr>
   </w:style>
+  <w:style w:type="table" w:styleId="TableGrid">
+    <w:name w:val="Table Grid"/>
+    <w:basedOn w:val="TableNormal"/>
+    <w:uiPriority w:val="59"/>
+    <w:rsid w:val="00F47F09"/>
+    <w:pPr>
+      <w:spacing w:after="0" w:line="240" w:lineRule="auto"/>
+    </w:pPr>
+    <w:tblPr>
+      <w:tblInd w:w="0" w:type="dxa"/>
+      <w:tblBorders>
+        <w:top w:val="single" w:sz="4" w:space="0" w:color="auto"/>
+        <w:left w:val="single" w:sz="4" w:space="0" w:color="auto"/>
+        <w:bottom w:val="single" w:sz="4" w:space="0" w:color="auto"/>
+        <w:right w:val="single" w:sz="4" w:space="0" w:color="auto"/>
+        <w:insideH w:val="single" w:sz="4" w:space="0" w:color="auto"/>
+        <w:insideV w:val="single" w:sz="4" w:space="0" w:color="auto"/>
+      </w:tblBorders>
+      <w:tblCellMar>
+        <w:top w:w="0" w:type="dxa"/>
+        <w:left w:w="108" w:type="dxa"/>
+        <w:bottom w:w="0" w:type="dxa"/>
+        <w:right w:w="108" w:type="dxa"/>
+      </w:tblCellMar>
+    </w:tblPr>
+  </w:style>
+  <w:style w:type="character" w:styleId="Strong">
+    <w:name w:val="Strong"/>
+    <w:basedOn w:val="DefaultParagraphFont"/>
+    <w:uiPriority w:val="22"/>
+    <w:qFormat/>
+    <w:rsid w:val="00C424EF"/>
+    <w:rPr>
+      <w:b/>
+      <w:bCs/>
+    </w:rPr>
+  </w:style>
 </w:styles>
 </file>
 
@@ -1714,6 +2884,43 @@
       <w:ind w:left="720"/>
       <w:contextualSpacing/>
     </w:pPr>
+  </w:style>
+  <w:style w:type="table" w:styleId="TableGrid">
+    <w:name w:val="Table Grid"/>
+    <w:basedOn w:val="TableNormal"/>
+    <w:uiPriority w:val="59"/>
+    <w:rsid w:val="00F47F09"/>
+    <w:pPr>
+      <w:spacing w:after="0" w:line="240" w:lineRule="auto"/>
+    </w:pPr>
+    <w:tblPr>
+      <w:tblInd w:w="0" w:type="dxa"/>
+      <w:tblBorders>
+        <w:top w:val="single" w:sz="4" w:space="0" w:color="auto"/>
+        <w:left w:val="single" w:sz="4" w:space="0" w:color="auto"/>
+        <w:bottom w:val="single" w:sz="4" w:space="0" w:color="auto"/>
+        <w:right w:val="single" w:sz="4" w:space="0" w:color="auto"/>
+        <w:insideH w:val="single" w:sz="4" w:space="0" w:color="auto"/>
+        <w:insideV w:val="single" w:sz="4" w:space="0" w:color="auto"/>
+      </w:tblBorders>
+      <w:tblCellMar>
+        <w:top w:w="0" w:type="dxa"/>
+        <w:left w:w="108" w:type="dxa"/>
+        <w:bottom w:w="0" w:type="dxa"/>
+        <w:right w:w="108" w:type="dxa"/>
+      </w:tblCellMar>
+    </w:tblPr>
+  </w:style>
+  <w:style w:type="character" w:styleId="Strong">
+    <w:name w:val="Strong"/>
+    <w:basedOn w:val="DefaultParagraphFont"/>
+    <w:uiPriority w:val="22"/>
+    <w:qFormat/>
+    <w:rsid w:val="00C424EF"/>
+    <w:rPr>
+      <w:b/>
+      <w:bCs/>
+    </w:rPr>
   </w:style>
 </w:styles>
 </file>

</xml_diff>